<commit_message>
added github repo link
</commit_message>
<xml_diff>
--- a/Assignment2/ServerDesign.docx
+++ b/Assignment2/ServerDesign.docx
@@ -6,90 +6,90 @@
       <w:pPr>
         <w:pStyle w:val="Heading1"/>
         <w:rPr>
-          <w:rFonts w:ascii="Apple Braille Pinpoint 8 Dot" w:hAnsi="Apple Braille Pinpoint 8 Dot"/>
-        </w:rPr>
-      </w:pPr>
-      <w:r>
-        <w:rPr>
-          <w:rFonts w:ascii="Apple Braille Pinpoint 8 Dot" w:hAnsi="Apple Braille Pinpoint 8 Dot"/>
-        </w:rPr>
-        <w:t>Server Design</w:t>
-      </w:r>
-    </w:p>
-    <w:p>
-      <w:pPr>
-        <w:rPr>
-          <w:rFonts w:ascii="Apple Braille Pinpoint 8 Dot" w:hAnsi="Apple Braille Pinpoint 8 Dot"/>
-        </w:rPr>
-      </w:pPr>
-    </w:p>
-    <w:p>
-      <w:pPr>
-        <w:pStyle w:val="Heading2"/>
-        <w:rPr>
-          <w:rFonts w:ascii="Apple Braille Pinpoint 8 Dot" w:hAnsi="Apple Braille Pinpoint 8 Dot"/>
-        </w:rPr>
-      </w:pPr>
-      <w:r>
-        <w:rPr>
-          <w:rFonts w:ascii="Apple Braille Pinpoint 8 Dot" w:hAnsi="Apple Braille Pinpoint 8 Dot"/>
-        </w:rPr>
-        <w:t>Pkg: Bean (for plain Java Objects)</w:t>
-      </w:r>
-    </w:p>
-    <w:p>
-      <w:pPr>
-        <w:pStyle w:val="Heading3"/>
-        <w:rPr>
-          <w:rFonts w:ascii="Apple Braille Pinpoint 8 Dot" w:hAnsi="Apple Braille Pinpoint 8 Dot"/>
-        </w:rPr>
-      </w:pPr>
-      <w:r>
-        <w:rPr>
-          <w:rFonts w:ascii="Apple Braille Pinpoint 8 Dot" w:hAnsi="Apple Braille Pinpoint 8 Dot"/>
-        </w:rPr>
-        <w:t>ResponseMsg</w:t>
-      </w:r>
-    </w:p>
-    <w:p>
-      <w:pPr>
-        <w:pStyle w:val="ListParagraph"/>
-        <w:numPr>
-          <w:ilvl w:val="0"/>
-          <w:numId w:val="1"/>
-        </w:numPr>
-        <w:rPr>
-          <w:rFonts w:ascii="Apple Braille Pinpoint 8 Dot" w:hAnsi="Apple Braille Pinpoint 8 Dot"/>
-        </w:rPr>
-      </w:pPr>
-      <w:r>
-        <w:rPr>
-          <w:rFonts w:ascii="Apple Braille Pinpoint 8 Dot" w:hAnsi="Apple Braille Pinpoint 8 Dot"/>
-        </w:rPr>
-        <w:t>Corresponds to the ResponseMsg schema specified in API spec (</w:t>
-      </w:r>
+          <w:rFonts w:ascii="Cambria" w:hAnsi="Cambria"/>
+        </w:rPr>
+      </w:pPr>
+      <w:proofErr w:type="spellStart"/>
+      <w:r>
+        <w:rPr>
+          <w:rFonts w:ascii="Cambria" w:hAnsi="Cambria"/>
+        </w:rPr>
+        <w:t>Github</w:t>
+      </w:r>
+      <w:proofErr w:type="spellEnd"/>
+      <w:r>
+        <w:rPr>
+          <w:rFonts w:ascii="Cambria" w:hAnsi="Cambria"/>
+        </w:rPr>
+        <w:t xml:space="preserve"> Repo</w:t>
+      </w:r>
+    </w:p>
+    <w:p>
+      <w:pPr>
+        <w:rPr>
+          <w:rFonts w:ascii="Apple Braille Pinpoint 8 Dot" w:hAnsi="Apple Braille Pinpoint 8 Dot"/>
+        </w:rPr>
+      </w:pPr>
       <w:hyperlink r:id="rId6" w:history="1">
         <w:r>
           <w:rPr>
             <w:rStyle w:val="Hyperlink"/>
             <w:rFonts w:ascii="Apple Braille Pinpoint 8 Dot" w:hAnsi="Apple Braille Pinpoint 8 Dot"/>
           </w:rPr>
-          <w:t>https://app.swaggerhub.com/apis/IGORTON/Twinder/1.0.0#</w:t>
+          <w:t>https://github.com/boweill/cs6650/tree/main/Assignment2</w:t>
         </w:r>
       </w:hyperlink>
       <w:r>
         <w:rPr>
           <w:rFonts w:ascii="Apple Braille Pinpoint 8 Dot" w:hAnsi="Apple Braille Pinpoint 8 Dot"/>
         </w:rPr>
-        <w:t>);</w:t>
-      </w:r>
-    </w:p>
-    <w:p>
-      <w:pPr>
-        <w:rPr>
-          <w:rFonts w:ascii="Apple Braille Pinpoint 8 Dot" w:hAnsi="Apple Braille Pinpoint 8 Dot"/>
-        </w:rPr>
-      </w:pPr>
+        <w:t xml:space="preserve"> </w:t>
+      </w:r>
+    </w:p>
+    <w:p>
+      <w:pPr>
+        <w:pStyle w:val="Heading1"/>
+        <w:rPr>
+          <w:rFonts w:ascii="Apple Braille Pinpoint 8 Dot" w:hAnsi="Apple Braille Pinpoint 8 Dot"/>
+        </w:rPr>
+      </w:pPr>
+      <w:r>
+        <w:rPr>
+          <w:rFonts w:ascii="Apple Braille Pinpoint 8 Dot" w:hAnsi="Apple Braille Pinpoint 8 Dot"/>
+        </w:rPr>
+        <w:t>Server Design</w:t>
+      </w:r>
+      <w:bookmarkStart w:id="0" w:name="_GoBack"/>
+      <w:bookmarkEnd w:id="0"/>
+    </w:p>
+    <w:p>
+      <w:pPr>
+        <w:rPr>
+          <w:rFonts w:ascii="Apple Braille Pinpoint 8 Dot" w:hAnsi="Apple Braille Pinpoint 8 Dot"/>
+        </w:rPr>
+      </w:pPr>
+    </w:p>
+    <w:p>
+      <w:pPr>
+        <w:pStyle w:val="Heading2"/>
+        <w:rPr>
+          <w:rFonts w:ascii="Apple Braille Pinpoint 8 Dot" w:hAnsi="Apple Braille Pinpoint 8 Dot"/>
+        </w:rPr>
+      </w:pPr>
+      <w:proofErr w:type="spellStart"/>
+      <w:r>
+        <w:rPr>
+          <w:rFonts w:ascii="Apple Braille Pinpoint 8 Dot" w:hAnsi="Apple Braille Pinpoint 8 Dot"/>
+        </w:rPr>
+        <w:t>Pkg</w:t>
+      </w:r>
+      <w:proofErr w:type="spellEnd"/>
+      <w:r>
+        <w:rPr>
+          <w:rFonts w:ascii="Apple Braille Pinpoint 8 Dot" w:hAnsi="Apple Braille Pinpoint 8 Dot"/>
+        </w:rPr>
+        <w:t>: Bean (for plain Java Objects)</w:t>
+      </w:r>
     </w:p>
     <w:p>
       <w:pPr>
@@ -98,12 +98,14 @@
           <w:rFonts w:ascii="Apple Braille Pinpoint 8 Dot" w:hAnsi="Apple Braille Pinpoint 8 Dot"/>
         </w:rPr>
       </w:pPr>
-      <w:r>
-        <w:rPr>
-          <w:rFonts w:ascii="Apple Braille Pinpoint 8 Dot" w:hAnsi="Apple Braille Pinpoint 8 Dot"/>
-        </w:rPr>
-        <w:t>SwipeDetails</w:t>
-      </w:r>
+      <w:proofErr w:type="spellStart"/>
+      <w:r>
+        <w:rPr>
+          <w:rFonts w:ascii="Apple Braille Pinpoint 8 Dot" w:hAnsi="Apple Braille Pinpoint 8 Dot"/>
+        </w:rPr>
+        <w:t>ResponseMsg</w:t>
+      </w:r>
+      <w:proofErr w:type="spellEnd"/>
     </w:p>
     <w:p>
       <w:pPr>
@@ -120,7 +122,21 @@
         <w:rPr>
           <w:rFonts w:ascii="Apple Braille Pinpoint 8 Dot" w:hAnsi="Apple Braille Pinpoint 8 Dot"/>
         </w:rPr>
-        <w:t>Corresponds to the SwipeDetails schema specified in API spec (</w:t>
+        <w:t xml:space="preserve">Corresponds to the </w:t>
+      </w:r>
+      <w:proofErr w:type="spellStart"/>
+      <w:r>
+        <w:rPr>
+          <w:rFonts w:ascii="Apple Braille Pinpoint 8 Dot" w:hAnsi="Apple Braille Pinpoint 8 Dot"/>
+        </w:rPr>
+        <w:t>ResponseMsg</w:t>
+      </w:r>
+      <w:proofErr w:type="spellEnd"/>
+      <w:r>
+        <w:rPr>
+          <w:rFonts w:ascii="Apple Braille Pinpoint 8 Dot" w:hAnsi="Apple Braille Pinpoint 8 Dot"/>
+        </w:rPr>
+        <w:t xml:space="preserve"> schema specified in API spec (</w:t>
       </w:r>
       <w:hyperlink r:id="rId7" w:history="1">
         <w:r>
@@ -140,6 +156,29 @@
     </w:p>
     <w:p>
       <w:pPr>
+        <w:rPr>
+          <w:rFonts w:ascii="Apple Braille Pinpoint 8 Dot" w:hAnsi="Apple Braille Pinpoint 8 Dot"/>
+        </w:rPr>
+      </w:pPr>
+    </w:p>
+    <w:p>
+      <w:pPr>
+        <w:pStyle w:val="Heading3"/>
+        <w:rPr>
+          <w:rFonts w:ascii="Apple Braille Pinpoint 8 Dot" w:hAnsi="Apple Braille Pinpoint 8 Dot"/>
+        </w:rPr>
+      </w:pPr>
+      <w:proofErr w:type="spellStart"/>
+      <w:r>
+        <w:rPr>
+          <w:rFonts w:ascii="Apple Braille Pinpoint 8 Dot" w:hAnsi="Apple Braille Pinpoint 8 Dot"/>
+        </w:rPr>
+        <w:t>SwipeDetails</w:t>
+      </w:r>
+      <w:proofErr w:type="spellEnd"/>
+    </w:p>
+    <w:p>
+      <w:pPr>
         <w:pStyle w:val="ListParagraph"/>
         <w:numPr>
           <w:ilvl w:val="0"/>
@@ -153,542 +192,21 @@
         <w:rPr>
           <w:rFonts w:ascii="Apple Braille Pinpoint 8 Dot" w:hAnsi="Apple Braille Pinpoint 8 Dot"/>
         </w:rPr>
-        <w:t xml:space="preserve">Field </w:t>
-      </w:r>
-      <w:r>
-        <w:rPr>
-          <w:rFonts w:ascii="Times New Roman" w:hAnsi="Times New Roman" w:cs="Times New Roman"/>
-        </w:rPr>
-        <w:t>‘</w:t>
-      </w:r>
-      <w:r>
-        <w:rPr>
-          <w:rFonts w:ascii="Apple Braille Pinpoint 8 Dot" w:hAnsi="Apple Braille Pinpoint 8 Dot"/>
-        </w:rPr>
-        <w:t>action</w:t>
-      </w:r>
-      <w:r>
-        <w:rPr>
-          <w:rFonts w:ascii="Times New Roman" w:hAnsi="Times New Roman" w:cs="Times New Roman"/>
-        </w:rPr>
-        <w:t>’</w:t>
-      </w:r>
-      <w:r>
-        <w:rPr>
-          <w:rFonts w:ascii="Apple Braille Pinpoint 8 Dot" w:hAnsi="Apple Braille Pinpoint 8 Dot"/>
-        </w:rPr>
-        <w:t xml:space="preserve"> added so that consumer can know whether the swiper liked or disliked swipe and use that information for data aggregation.</w:t>
-      </w:r>
-    </w:p>
-    <w:p>
-      <w:pPr>
-        <w:rPr>
-          <w:rFonts w:ascii="Apple Braille Pinpoint 8 Dot" w:hAnsi="Apple Braille Pinpoint 8 Dot"/>
-        </w:rPr>
-      </w:pPr>
-    </w:p>
-    <w:p>
-      <w:pPr>
-        <w:pStyle w:val="Heading2"/>
-        <w:rPr>
-          <w:rFonts w:ascii="Apple Braille Pinpoint 8 Dot" w:hAnsi="Apple Braille Pinpoint 8 Dot"/>
-        </w:rPr>
-      </w:pPr>
-      <w:r>
-        <w:rPr>
-          <w:rFonts w:ascii="Apple Braille Pinpoint 8 Dot" w:hAnsi="Apple Braille Pinpoint 8 Dot"/>
-        </w:rPr>
-        <w:t>Pkg: QueueUtils</w:t>
-      </w:r>
-    </w:p>
-    <w:p>
-      <w:pPr>
-        <w:pStyle w:val="Heading3"/>
-        <w:rPr>
-          <w:rFonts w:ascii="Apple Braille Pinpoint 8 Dot" w:hAnsi="Apple Braille Pinpoint 8 Dot"/>
-        </w:rPr>
-      </w:pPr>
-      <w:r>
-        <w:rPr>
-          <w:rFonts w:ascii="Apple Braille Pinpoint 8 Dot" w:hAnsi="Apple Braille Pinpoint 8 Dot"/>
-        </w:rPr>
-        <w:t>RMQChannelFactory</w:t>
-      </w:r>
-    </w:p>
-    <w:p>
-      <w:pPr>
-        <w:pStyle w:val="ListParagraph"/>
-        <w:numPr>
-          <w:ilvl w:val="0"/>
-          <w:numId w:val="2"/>
-        </w:numPr>
-        <w:rPr>
-          <w:rFonts w:ascii="Apple Braille Pinpoint 8 Dot" w:hAnsi="Apple Braille Pinpoint 8 Dot"/>
-        </w:rPr>
-      </w:pPr>
-      <w:r>
-        <w:rPr>
-          <w:rFonts w:ascii="Apple Braille Pinpoint 8 Dot" w:hAnsi="Apple Braille Pinpoint 8 Dot"/>
-        </w:rPr>
-        <w:t>Responsible for constructing individual channels used to publish to the queues.</w:t>
-      </w:r>
-    </w:p>
-    <w:p>
-      <w:pPr>
-        <w:pStyle w:val="ListParagraph"/>
-        <w:numPr>
-          <w:ilvl w:val="0"/>
-          <w:numId w:val="2"/>
-        </w:numPr>
-        <w:rPr>
-          <w:rFonts w:ascii="Apple Braille Pinpoint 8 Dot" w:hAnsi="Apple Braille Pinpoint 8 Dot"/>
-        </w:rPr>
-      </w:pPr>
-      <w:r>
-        <w:rPr>
-          <w:rFonts w:ascii="Apple Braille Pinpoint 8 Dot" w:hAnsi="Apple Braille Pinpoint 8 Dot"/>
-        </w:rPr>
-        <w:t>Reference from text book Ch 7.</w:t>
-      </w:r>
-    </w:p>
-    <w:p>
-      <w:pPr>
-        <w:rPr>
-          <w:rFonts w:ascii="Apple Braille Pinpoint 8 Dot" w:hAnsi="Apple Braille Pinpoint 8 Dot"/>
-        </w:rPr>
-      </w:pPr>
-    </w:p>
-    <w:p>
-      <w:pPr>
-        <w:pStyle w:val="Heading3"/>
-        <w:rPr>
-          <w:rFonts w:ascii="Apple Braille Pinpoint 8 Dot" w:hAnsi="Apple Braille Pinpoint 8 Dot"/>
-        </w:rPr>
-      </w:pPr>
-      <w:r>
-        <w:rPr>
-          <w:rFonts w:ascii="Apple Braille Pinpoint 8 Dot" w:hAnsi="Apple Braille Pinpoint 8 Dot"/>
-        </w:rPr>
-        <w:t>RMQChannelPool</w:t>
-      </w:r>
-    </w:p>
-    <w:p>
-      <w:pPr>
-        <w:pStyle w:val="ListParagraph"/>
-        <w:numPr>
-          <w:ilvl w:val="0"/>
-          <w:numId w:val="3"/>
-        </w:numPr>
-        <w:rPr>
-          <w:rFonts w:ascii="Apple Braille Pinpoint 8 Dot" w:hAnsi="Apple Braille Pinpoint 8 Dot"/>
-        </w:rPr>
-      </w:pPr>
-      <w:r>
-        <w:rPr>
-          <w:rFonts w:ascii="Apple Braille Pinpoint 8 Dot" w:hAnsi="Apple Braille Pinpoint 8 Dot"/>
-        </w:rPr>
-        <w:t>A fixed sized channel pool where the PublisherRunnable threads can borrow channels from to publish messages.</w:t>
-      </w:r>
-    </w:p>
-    <w:p>
-      <w:pPr>
-        <w:pStyle w:val="ListParagraph"/>
-        <w:numPr>
-          <w:ilvl w:val="0"/>
-          <w:numId w:val="3"/>
-        </w:numPr>
-        <w:rPr>
-          <w:rFonts w:ascii="Apple Braille Pinpoint 8 Dot" w:hAnsi="Apple Braille Pinpoint 8 Dot"/>
-        </w:rPr>
-      </w:pPr>
-      <w:r>
-        <w:rPr>
-          <w:rFonts w:ascii="Apple Braille Pinpoint 8 Dot" w:hAnsi="Apple Braille Pinpoint 8 Dot"/>
-        </w:rPr>
-        <w:t>In this server the channel pool has a size of 10;</w:t>
-      </w:r>
-    </w:p>
-    <w:p>
-      <w:pPr>
-        <w:pStyle w:val="ListParagraph"/>
-        <w:numPr>
-          <w:ilvl w:val="0"/>
-          <w:numId w:val="3"/>
-        </w:numPr>
-        <w:rPr>
-          <w:rFonts w:ascii="Apple Braille Pinpoint 8 Dot" w:hAnsi="Apple Braille Pinpoint 8 Dot"/>
-        </w:rPr>
-      </w:pPr>
-      <w:r>
-        <w:rPr>
-          <w:rFonts w:ascii="Apple Braille Pinpoint 8 Dot" w:hAnsi="Apple Braille Pinpoint 8 Dot"/>
-        </w:rPr>
-        <w:t>Reference from text book Ch 7.</w:t>
-      </w:r>
-    </w:p>
-    <w:p>
-      <w:pPr>
-        <w:rPr>
-          <w:rFonts w:ascii="Apple Braille Pinpoint 8 Dot" w:hAnsi="Apple Braille Pinpoint 8 Dot"/>
-        </w:rPr>
-      </w:pPr>
-    </w:p>
-    <w:p>
-      <w:pPr>
-        <w:pStyle w:val="Heading2"/>
-        <w:rPr>
-          <w:rFonts w:ascii="Apple Braille Pinpoint 8 Dot" w:hAnsi="Apple Braille Pinpoint 8 Dot"/>
-        </w:rPr>
-      </w:pPr>
-      <w:r>
-        <w:rPr>
-          <w:rFonts w:ascii="Apple Braille Pinpoint 8 Dot" w:hAnsi="Apple Braille Pinpoint 8 Dot"/>
-        </w:rPr>
-        <w:t>Pkg: Servlet</w:t>
-      </w:r>
-    </w:p>
-    <w:p>
-      <w:pPr>
-        <w:pStyle w:val="Heading3"/>
-        <w:rPr>
-          <w:rFonts w:ascii="Apple Braille Pinpoint 8 Dot" w:hAnsi="Apple Braille Pinpoint 8 Dot"/>
-        </w:rPr>
-      </w:pPr>
-      <w:r>
-        <w:rPr>
-          <w:rFonts w:ascii="Apple Braille Pinpoint 8 Dot" w:hAnsi="Apple Braille Pinpoint 8 Dot"/>
-        </w:rPr>
-        <w:t>SwipeServlet</w:t>
-      </w:r>
-    </w:p>
-    <w:p>
-      <w:pPr>
-        <w:pStyle w:val="ListParagraph"/>
-        <w:numPr>
-          <w:ilvl w:val="0"/>
-          <w:numId w:val="4"/>
-        </w:numPr>
-        <w:rPr>
-          <w:rFonts w:ascii="Apple Braille Pinpoint 8 Dot" w:hAnsi="Apple Braille Pinpoint 8 Dot"/>
-        </w:rPr>
-      </w:pPr>
-      <w:r>
-        <w:rPr>
-          <w:rFonts w:ascii="Apple Braille Pinpoint 8 Dot" w:hAnsi="Apple Braille Pinpoint 8 Dot"/>
-        </w:rPr>
-        <w:t>The Servlet that handles requests from client.</w:t>
-      </w:r>
-    </w:p>
-    <w:p>
-      <w:pPr>
-        <w:pStyle w:val="ListParagraph"/>
-        <w:numPr>
-          <w:ilvl w:val="0"/>
-          <w:numId w:val="4"/>
-        </w:numPr>
-        <w:rPr>
-          <w:rFonts w:ascii="Apple Braille Pinpoint 8 Dot" w:hAnsi="Apple Braille Pinpoint 8 Dot"/>
-        </w:rPr>
-      </w:pPr>
-      <w:r>
-        <w:rPr>
-          <w:rFonts w:ascii="Apple Braille Pinpoint 8 Dot" w:hAnsi="Apple Braille Pinpoint 8 Dot"/>
-        </w:rPr>
-        <w:t>In its init() method it establishes connection to RabbitMQ and sets up a channel pool with a fixed amount of channels initialized;</w:t>
-      </w:r>
-    </w:p>
-    <w:p>
-      <w:pPr>
-        <w:pStyle w:val="ListParagraph"/>
-        <w:numPr>
-          <w:ilvl w:val="0"/>
-          <w:numId w:val="4"/>
-        </w:numPr>
-        <w:rPr>
-          <w:rFonts w:ascii="Apple Braille Pinpoint 8 Dot" w:hAnsi="Apple Braille Pinpoint 8 Dot"/>
-        </w:rPr>
-      </w:pPr>
-      <w:r>
-        <w:rPr>
-          <w:rFonts w:ascii="Apple Braille Pinpoint 8 Dot" w:hAnsi="Apple Braille Pinpoint 8 Dot"/>
-        </w:rPr>
-        <w:t>In its doPost() method it borrows a channel from its channel pool, publishes to a fanout exchange which will push the message to all the queues it</w:t>
-      </w:r>
-      <w:r>
-        <w:rPr>
-          <w:rFonts w:ascii="Times New Roman" w:hAnsi="Times New Roman" w:cs="Times New Roman"/>
-        </w:rPr>
-        <w:t>’</w:t>
-      </w:r>
-      <w:r>
-        <w:rPr>
-          <w:rFonts w:ascii="Apple Braille Pinpoint 8 Dot" w:hAnsi="Apple Braille Pinpoint 8 Dot"/>
-        </w:rPr>
-        <w:t xml:space="preserve">s aware of, returns the channel to the pool, and send back a response in the format of </w:t>
-      </w:r>
-      <w:r>
-        <w:rPr>
-          <w:rFonts w:ascii="Times New Roman" w:hAnsi="Times New Roman" w:cs="Times New Roman"/>
-        </w:rPr>
-        <w:t>“</w:t>
-      </w:r>
-      <w:r>
-        <w:rPr>
-          <w:rFonts w:ascii="Apple Braille Pinpoint 8 Dot" w:hAnsi="Apple Braille Pinpoint 8 Dot"/>
-        </w:rPr>
-        <w:t>${swiper} liked  / disliked ${swipee}</w:t>
-      </w:r>
-      <w:r>
-        <w:rPr>
-          <w:rFonts w:ascii="Times New Roman" w:hAnsi="Times New Roman" w:cs="Times New Roman"/>
-        </w:rPr>
-        <w:t>”</w:t>
-      </w:r>
-      <w:r>
-        <w:rPr>
-          <w:rFonts w:ascii="Apple Braille Pinpoint 8 Dot" w:hAnsi="Apple Braille Pinpoint 8 Dot"/>
-        </w:rPr>
-        <w:t>.</w:t>
-      </w:r>
-    </w:p>
-    <w:p>
-      <w:pPr>
-        <w:rPr>
-          <w:rFonts w:ascii="Apple Braille Pinpoint 8 Dot" w:hAnsi="Apple Braille Pinpoint 8 Dot"/>
-        </w:rPr>
-      </w:pPr>
-    </w:p>
-    <w:p>
-      <w:pPr>
-        <w:pStyle w:val="Heading1"/>
-        <w:rPr>
-          <w:rFonts w:ascii="Apple Braille Pinpoint 8 Dot" w:hAnsi="Apple Braille Pinpoint 8 Dot"/>
-        </w:rPr>
-      </w:pPr>
-      <w:r>
-        <w:rPr>
-          <w:rFonts w:ascii="Apple Braille Pinpoint 8 Dot" w:hAnsi="Apple Braille Pinpoint 8 Dot"/>
-        </w:rPr>
-        <w:t>Consumer Design</w:t>
-      </w:r>
-    </w:p>
-    <w:p>
-      <w:pPr>
-        <w:rPr>
-          <w:rFonts w:ascii="Apple Braille Pinpoint 8 Dot" w:hAnsi="Apple Braille Pinpoint 8 Dot"/>
-        </w:rPr>
-      </w:pPr>
-    </w:p>
-    <w:p>
-      <w:pPr>
-        <w:pStyle w:val="Heading2"/>
-        <w:rPr>
-          <w:rFonts w:ascii="Apple Braille Pinpoint 8 Dot" w:hAnsi="Apple Braille Pinpoint 8 Dot"/>
-        </w:rPr>
-      </w:pPr>
-      <w:r>
-        <w:rPr>
-          <w:rFonts w:ascii="Apple Braille Pinpoint 8 Dot" w:hAnsi="Apple Braille Pinpoint 8 Dot"/>
-        </w:rPr>
-        <w:t>Pkg: Bean (for plain Java Objects)</w:t>
-      </w:r>
-    </w:p>
-    <w:p>
-      <w:pPr>
-        <w:pStyle w:val="Heading3"/>
-        <w:rPr>
-          <w:rFonts w:ascii="Apple Braille Pinpoint 8 Dot" w:hAnsi="Apple Braille Pinpoint 8 Dot"/>
-        </w:rPr>
-      </w:pPr>
-      <w:r>
-        <w:rPr>
-          <w:rFonts w:ascii="Apple Braille Pinpoint 8 Dot" w:hAnsi="Apple Braille Pinpoint 8 Dot"/>
-        </w:rPr>
-        <w:t>DataAggregator</w:t>
-      </w:r>
-    </w:p>
-    <w:p>
-      <w:pPr>
-        <w:pStyle w:val="ListParagraph"/>
-        <w:numPr>
-          <w:ilvl w:val="0"/>
-          <w:numId w:val="5"/>
-        </w:numPr>
-        <w:rPr>
-          <w:rFonts w:ascii="Apple Braille Pinpoint 8 Dot" w:hAnsi="Apple Braille Pinpoint 8 Dot"/>
-        </w:rPr>
-      </w:pPr>
-      <w:r>
-        <w:rPr>
-          <w:rFonts w:ascii="Apple Braille Pinpoint 8 Dot" w:hAnsi="Apple Braille Pinpoint 8 Dot"/>
-        </w:rPr>
-        <w:t>The class that has two Maps in it to store the likes and dislikes of user.</w:t>
-      </w:r>
-    </w:p>
-    <w:p>
-      <w:pPr>
-        <w:pStyle w:val="ListParagraph"/>
-        <w:numPr>
-          <w:ilvl w:val="0"/>
-          <w:numId w:val="5"/>
-        </w:numPr>
-        <w:rPr>
-          <w:rFonts w:ascii="Apple Braille Pinpoint 8 Dot" w:hAnsi="Apple Braille Pinpoint 8 Dot"/>
-        </w:rPr>
-      </w:pPr>
-      <w:r>
-        <w:rPr>
-          <w:rFonts w:ascii="Apple Braille Pinpoint 8 Dot" w:hAnsi="Apple Braille Pinpoint 8 Dot"/>
-        </w:rPr>
-        <w:t>The likeData maps user to a Set of users they liked;</w:t>
-      </w:r>
-    </w:p>
-    <w:p>
-      <w:pPr>
-        <w:pStyle w:val="ListParagraph"/>
-        <w:numPr>
-          <w:ilvl w:val="0"/>
-          <w:numId w:val="5"/>
-        </w:numPr>
-        <w:rPr>
-          <w:rFonts w:ascii="Apple Braille Pinpoint 8 Dot" w:hAnsi="Apple Braille Pinpoint 8 Dot"/>
-        </w:rPr>
-      </w:pPr>
-      <w:r>
-        <w:rPr>
-          <w:rFonts w:ascii="Apple Braille Pinpoint 8 Dot" w:hAnsi="Apple Braille Pinpoint 8 Dot"/>
-        </w:rPr>
-        <w:t>The dislikeData maps user to the number of user the disliked (thought it un</w:t>
-      </w:r>
-      <w:r>
-        <w:rPr>
-          <w:rFonts w:ascii="Apple Braille Pinpoint 8 Dot" w:hAnsi="Apple Braille Pinpoint 8 Dot"/>
-        </w:rPr>
-        <w:t>n</w:t>
-      </w:r>
-      <w:r>
-        <w:rPr>
-          <w:rFonts w:ascii="Apple Braille Pinpoint 8 Dot" w:hAnsi="Apple Braille Pinpoint 8 Dot"/>
-        </w:rPr>
-        <w:t xml:space="preserve">ecessary to know which users were disliked since our system does not include a recommendation </w:t>
-      </w:r>
-      <w:r>
-        <w:rPr>
-          <w:rFonts w:ascii="Apple Braille Pinpoint 8 Dot" w:hAnsi="Apple Braille Pinpoint 8 Dot"/>
-        </w:rPr>
-        <w:t>functionality</w:t>
-      </w:r>
-      <w:r>
-        <w:rPr>
-          <w:rFonts w:ascii="Apple Braille Pinpoint 8 Dot" w:hAnsi="Apple Braille Pinpoint 8 Dot"/>
-        </w:rPr>
-        <w:t>);</w:t>
-      </w:r>
-    </w:p>
-    <w:p>
-      <w:pPr>
-        <w:pStyle w:val="ListParagraph"/>
-        <w:numPr>
-          <w:ilvl w:val="0"/>
-          <w:numId w:val="5"/>
-        </w:numPr>
-        <w:rPr>
-          <w:rFonts w:ascii="Apple Braille Pinpoint 8 Dot" w:hAnsi="Apple Braille Pinpoint 8 Dot"/>
-        </w:rPr>
-      </w:pPr>
-      <w:r>
-        <w:rPr>
-          <w:rFonts w:ascii="Apple Braille Pinpoint 8 Dot" w:hAnsi="Apple Braille Pinpoint 8 Dot"/>
-        </w:rPr>
-        <w:lastRenderedPageBreak/>
-        <w:t>Both maps are synchronized as the Consumer class has multiple threads updating it</w:t>
-      </w:r>
-      <w:r>
-        <w:rPr>
-          <w:rFonts w:ascii="Apple Braille Pinpoint 8 Dot" w:hAnsi="Apple Braille Pinpoint 8 Dot"/>
-        </w:rPr>
-        <w:t xml:space="preserve"> at</w:t>
-      </w:r>
-      <w:r>
-        <w:rPr>
-          <w:rFonts w:ascii="Apple Braille Pinpoint 8 Dot" w:hAnsi="Apple Braille Pinpoint 8 Dot"/>
-        </w:rPr>
-        <w:t xml:space="preserve"> the same time;</w:t>
-      </w:r>
-    </w:p>
-    <w:p>
-      <w:pPr>
-        <w:pStyle w:val="ListParagraph"/>
-        <w:numPr>
-          <w:ilvl w:val="0"/>
-          <w:numId w:val="5"/>
-        </w:numPr>
-        <w:rPr>
-          <w:rFonts w:ascii="Apple Braille Pinpoint 8 Dot" w:hAnsi="Apple Braille Pinpoint 8 Dot"/>
-        </w:rPr>
-      </w:pPr>
-      <w:r>
-        <w:rPr>
-          <w:rFonts w:ascii="Apple Braille Pinpoint 8 Dot" w:hAnsi="Apple Braille Pinpoint 8 Dot"/>
-        </w:rPr>
-        <w:t>Handles SwipeDetails by storing into likeData or dislikeData depending on user action.</w:t>
-      </w:r>
-    </w:p>
-    <w:p>
-      <w:pPr>
-        <w:pStyle w:val="ListParagraph"/>
-        <w:numPr>
-          <w:ilvl w:val="0"/>
-          <w:numId w:val="5"/>
-        </w:numPr>
-        <w:rPr>
-          <w:rFonts w:ascii="Apple Braille Pinpoint 8 Dot" w:hAnsi="Apple Braille Pinpoint 8 Dot"/>
-        </w:rPr>
-      </w:pPr>
-      <w:r>
-        <w:rPr>
-          <w:rFonts w:ascii="Apple Braille Pinpoint 8 Dot" w:hAnsi="Apple Braille Pinpoint 8 Dot"/>
-        </w:rPr>
-        <w:t>Can return the number of users the current user liked / disliked, also can return potential matches for current user by returning up to the first 100 users in the set of users that were liked.</w:t>
-      </w:r>
-    </w:p>
-    <w:p>
-      <w:pPr>
-        <w:rPr>
-          <w:rFonts w:ascii="Apple Braille Pinpoint 8 Dot" w:hAnsi="Apple Braille Pinpoint 8 Dot"/>
-        </w:rPr>
-      </w:pPr>
-    </w:p>
-    <w:p>
-      <w:pPr>
-        <w:pStyle w:val="Heading3"/>
-        <w:rPr>
-          <w:rFonts w:ascii="Apple Braille Pinpoint 8 Dot" w:hAnsi="Apple Braille Pinpoint 8 Dot"/>
-        </w:rPr>
-      </w:pPr>
+        <w:t xml:space="preserve">Corresponds to the </w:t>
+      </w:r>
+      <w:proofErr w:type="spellStart"/>
       <w:r>
         <w:rPr>
           <w:rFonts w:ascii="Apple Braille Pinpoint 8 Dot" w:hAnsi="Apple Braille Pinpoint 8 Dot"/>
         </w:rPr>
         <w:t>SwipeDetails</w:t>
       </w:r>
-    </w:p>
-    <w:p>
-      <w:pPr>
-        <w:pStyle w:val="ListParagraph"/>
-        <w:numPr>
-          <w:ilvl w:val="0"/>
-          <w:numId w:val="6"/>
-        </w:numPr>
-        <w:rPr>
-          <w:rFonts w:ascii="Apple Braille Pinpoint 8 Dot" w:hAnsi="Apple Braille Pinpoint 8 Dot"/>
-        </w:rPr>
-      </w:pPr>
-      <w:r>
-        <w:rPr>
-          <w:rFonts w:ascii="Apple Braille Pinpoint 8 Dot" w:hAnsi="Apple Braille Pinpoint 8 Dot"/>
-        </w:rPr>
-        <w:t>Corresponds to the SwipeDetails schema specified in API spec (</w:t>
+      <w:proofErr w:type="spellEnd"/>
+      <w:r>
+        <w:rPr>
+          <w:rFonts w:ascii="Apple Braille Pinpoint 8 Dot" w:hAnsi="Apple Braille Pinpoint 8 Dot"/>
+        </w:rPr>
+        <w:t xml:space="preserve"> schema specified in API spec (</w:t>
       </w:r>
       <w:hyperlink r:id="rId8" w:history="1">
         <w:r>
@@ -711,6 +229,767 @@
         <w:pStyle w:val="ListParagraph"/>
         <w:numPr>
           <w:ilvl w:val="0"/>
+          <w:numId w:val="1"/>
+        </w:numPr>
+        <w:rPr>
+          <w:rFonts w:ascii="Apple Braille Pinpoint 8 Dot" w:hAnsi="Apple Braille Pinpoint 8 Dot"/>
+        </w:rPr>
+      </w:pPr>
+      <w:r>
+        <w:rPr>
+          <w:rFonts w:ascii="Apple Braille Pinpoint 8 Dot" w:hAnsi="Apple Braille Pinpoint 8 Dot"/>
+        </w:rPr>
+        <w:t xml:space="preserve">Field </w:t>
+      </w:r>
+      <w:r>
+        <w:rPr>
+          <w:rFonts w:ascii="Times New Roman" w:hAnsi="Times New Roman" w:cs="Times New Roman"/>
+        </w:rPr>
+        <w:t>‘</w:t>
+      </w:r>
+      <w:r>
+        <w:rPr>
+          <w:rFonts w:ascii="Apple Braille Pinpoint 8 Dot" w:hAnsi="Apple Braille Pinpoint 8 Dot"/>
+        </w:rPr>
+        <w:t>action</w:t>
+      </w:r>
+      <w:r>
+        <w:rPr>
+          <w:rFonts w:ascii="Times New Roman" w:hAnsi="Times New Roman" w:cs="Times New Roman"/>
+        </w:rPr>
+        <w:t>’</w:t>
+      </w:r>
+      <w:r>
+        <w:rPr>
+          <w:rFonts w:ascii="Apple Braille Pinpoint 8 Dot" w:hAnsi="Apple Braille Pinpoint 8 Dot"/>
+        </w:rPr>
+        <w:t xml:space="preserve"> added so that consumer can know whether the </w:t>
+      </w:r>
+      <w:proofErr w:type="spellStart"/>
+      <w:r>
+        <w:rPr>
+          <w:rFonts w:ascii="Apple Braille Pinpoint 8 Dot" w:hAnsi="Apple Braille Pinpoint 8 Dot"/>
+        </w:rPr>
+        <w:t>swiper</w:t>
+      </w:r>
+      <w:proofErr w:type="spellEnd"/>
+      <w:r>
+        <w:rPr>
+          <w:rFonts w:ascii="Apple Braille Pinpoint 8 Dot" w:hAnsi="Apple Braille Pinpoint 8 Dot"/>
+        </w:rPr>
+        <w:t xml:space="preserve"> liked or disliked swipe and use that information for data aggregation.</w:t>
+      </w:r>
+    </w:p>
+    <w:p>
+      <w:pPr>
+        <w:rPr>
+          <w:rFonts w:ascii="Apple Braille Pinpoint 8 Dot" w:hAnsi="Apple Braille Pinpoint 8 Dot"/>
+        </w:rPr>
+      </w:pPr>
+    </w:p>
+    <w:p>
+      <w:pPr>
+        <w:pStyle w:val="Heading2"/>
+        <w:rPr>
+          <w:rFonts w:ascii="Apple Braille Pinpoint 8 Dot" w:hAnsi="Apple Braille Pinpoint 8 Dot"/>
+        </w:rPr>
+      </w:pPr>
+      <w:proofErr w:type="spellStart"/>
+      <w:r>
+        <w:rPr>
+          <w:rFonts w:ascii="Apple Braille Pinpoint 8 Dot" w:hAnsi="Apple Braille Pinpoint 8 Dot"/>
+        </w:rPr>
+        <w:t>Pkg</w:t>
+      </w:r>
+      <w:proofErr w:type="spellEnd"/>
+      <w:r>
+        <w:rPr>
+          <w:rFonts w:ascii="Apple Braille Pinpoint 8 Dot" w:hAnsi="Apple Braille Pinpoint 8 Dot"/>
+        </w:rPr>
+        <w:t xml:space="preserve">: </w:t>
+      </w:r>
+      <w:proofErr w:type="spellStart"/>
+      <w:r>
+        <w:rPr>
+          <w:rFonts w:ascii="Apple Braille Pinpoint 8 Dot" w:hAnsi="Apple Braille Pinpoint 8 Dot"/>
+        </w:rPr>
+        <w:t>QueueUtils</w:t>
+      </w:r>
+      <w:proofErr w:type="spellEnd"/>
+    </w:p>
+    <w:p>
+      <w:pPr>
+        <w:pStyle w:val="Heading3"/>
+        <w:rPr>
+          <w:rFonts w:ascii="Apple Braille Pinpoint 8 Dot" w:hAnsi="Apple Braille Pinpoint 8 Dot"/>
+        </w:rPr>
+      </w:pPr>
+      <w:proofErr w:type="spellStart"/>
+      <w:r>
+        <w:rPr>
+          <w:rFonts w:ascii="Apple Braille Pinpoint 8 Dot" w:hAnsi="Apple Braille Pinpoint 8 Dot"/>
+        </w:rPr>
+        <w:t>RMQChannelFactory</w:t>
+      </w:r>
+      <w:proofErr w:type="spellEnd"/>
+    </w:p>
+    <w:p>
+      <w:pPr>
+        <w:pStyle w:val="ListParagraph"/>
+        <w:numPr>
+          <w:ilvl w:val="0"/>
+          <w:numId w:val="2"/>
+        </w:numPr>
+        <w:rPr>
+          <w:rFonts w:ascii="Apple Braille Pinpoint 8 Dot" w:hAnsi="Apple Braille Pinpoint 8 Dot"/>
+        </w:rPr>
+      </w:pPr>
+      <w:r>
+        <w:rPr>
+          <w:rFonts w:ascii="Apple Braille Pinpoint 8 Dot" w:hAnsi="Apple Braille Pinpoint 8 Dot"/>
+        </w:rPr>
+        <w:t>Responsible for constructing individual channels used to publish to the queues.</w:t>
+      </w:r>
+    </w:p>
+    <w:p>
+      <w:pPr>
+        <w:pStyle w:val="ListParagraph"/>
+        <w:numPr>
+          <w:ilvl w:val="0"/>
+          <w:numId w:val="2"/>
+        </w:numPr>
+        <w:rPr>
+          <w:rFonts w:ascii="Apple Braille Pinpoint 8 Dot" w:hAnsi="Apple Braille Pinpoint 8 Dot"/>
+        </w:rPr>
+      </w:pPr>
+      <w:r>
+        <w:rPr>
+          <w:rFonts w:ascii="Apple Braille Pinpoint 8 Dot" w:hAnsi="Apple Braille Pinpoint 8 Dot"/>
+        </w:rPr>
+        <w:t>Reference from text book Ch 7.</w:t>
+      </w:r>
+    </w:p>
+    <w:p>
+      <w:pPr>
+        <w:rPr>
+          <w:rFonts w:ascii="Apple Braille Pinpoint 8 Dot" w:hAnsi="Apple Braille Pinpoint 8 Dot"/>
+        </w:rPr>
+      </w:pPr>
+    </w:p>
+    <w:p>
+      <w:pPr>
+        <w:pStyle w:val="Heading3"/>
+        <w:rPr>
+          <w:rFonts w:ascii="Apple Braille Pinpoint 8 Dot" w:hAnsi="Apple Braille Pinpoint 8 Dot"/>
+        </w:rPr>
+      </w:pPr>
+      <w:proofErr w:type="spellStart"/>
+      <w:r>
+        <w:rPr>
+          <w:rFonts w:ascii="Apple Braille Pinpoint 8 Dot" w:hAnsi="Apple Braille Pinpoint 8 Dot"/>
+        </w:rPr>
+        <w:t>RMQChannelPool</w:t>
+      </w:r>
+      <w:proofErr w:type="spellEnd"/>
+    </w:p>
+    <w:p>
+      <w:pPr>
+        <w:pStyle w:val="ListParagraph"/>
+        <w:numPr>
+          <w:ilvl w:val="0"/>
+          <w:numId w:val="3"/>
+        </w:numPr>
+        <w:rPr>
+          <w:rFonts w:ascii="Apple Braille Pinpoint 8 Dot" w:hAnsi="Apple Braille Pinpoint 8 Dot"/>
+        </w:rPr>
+      </w:pPr>
+      <w:r>
+        <w:rPr>
+          <w:rFonts w:ascii="Apple Braille Pinpoint 8 Dot" w:hAnsi="Apple Braille Pinpoint 8 Dot"/>
+        </w:rPr>
+        <w:t xml:space="preserve">A fixed sized channel pool where the </w:t>
+      </w:r>
+      <w:proofErr w:type="spellStart"/>
+      <w:r>
+        <w:rPr>
+          <w:rFonts w:ascii="Apple Braille Pinpoint 8 Dot" w:hAnsi="Apple Braille Pinpoint 8 Dot"/>
+        </w:rPr>
+        <w:t>PublisherRunnable</w:t>
+      </w:r>
+      <w:proofErr w:type="spellEnd"/>
+      <w:r>
+        <w:rPr>
+          <w:rFonts w:ascii="Apple Braille Pinpoint 8 Dot" w:hAnsi="Apple Braille Pinpoint 8 Dot"/>
+        </w:rPr>
+        <w:t xml:space="preserve"> threads can borrow channels from to publish messages.</w:t>
+      </w:r>
+    </w:p>
+    <w:p>
+      <w:pPr>
+        <w:pStyle w:val="ListParagraph"/>
+        <w:numPr>
+          <w:ilvl w:val="0"/>
+          <w:numId w:val="3"/>
+        </w:numPr>
+        <w:rPr>
+          <w:rFonts w:ascii="Apple Braille Pinpoint 8 Dot" w:hAnsi="Apple Braille Pinpoint 8 Dot"/>
+        </w:rPr>
+      </w:pPr>
+      <w:r>
+        <w:rPr>
+          <w:rFonts w:ascii="Apple Braille Pinpoint 8 Dot" w:hAnsi="Apple Braille Pinpoint 8 Dot"/>
+        </w:rPr>
+        <w:t>In this server the channel pool has a size of 10;</w:t>
+      </w:r>
+    </w:p>
+    <w:p>
+      <w:pPr>
+        <w:pStyle w:val="ListParagraph"/>
+        <w:numPr>
+          <w:ilvl w:val="0"/>
+          <w:numId w:val="3"/>
+        </w:numPr>
+        <w:rPr>
+          <w:rFonts w:ascii="Apple Braille Pinpoint 8 Dot" w:hAnsi="Apple Braille Pinpoint 8 Dot"/>
+        </w:rPr>
+      </w:pPr>
+      <w:r>
+        <w:rPr>
+          <w:rFonts w:ascii="Apple Braille Pinpoint 8 Dot" w:hAnsi="Apple Braille Pinpoint 8 Dot"/>
+        </w:rPr>
+        <w:t>Reference from text book Ch 7.</w:t>
+      </w:r>
+    </w:p>
+    <w:p>
+      <w:pPr>
+        <w:rPr>
+          <w:rFonts w:ascii="Apple Braille Pinpoint 8 Dot" w:hAnsi="Apple Braille Pinpoint 8 Dot"/>
+        </w:rPr>
+      </w:pPr>
+    </w:p>
+    <w:p>
+      <w:pPr>
+        <w:pStyle w:val="Heading2"/>
+        <w:rPr>
+          <w:rFonts w:ascii="Apple Braille Pinpoint 8 Dot" w:hAnsi="Apple Braille Pinpoint 8 Dot"/>
+        </w:rPr>
+      </w:pPr>
+      <w:proofErr w:type="spellStart"/>
+      <w:r>
+        <w:rPr>
+          <w:rFonts w:ascii="Apple Braille Pinpoint 8 Dot" w:hAnsi="Apple Braille Pinpoint 8 Dot"/>
+        </w:rPr>
+        <w:t>Pkg</w:t>
+      </w:r>
+      <w:proofErr w:type="spellEnd"/>
+      <w:r>
+        <w:rPr>
+          <w:rFonts w:ascii="Apple Braille Pinpoint 8 Dot" w:hAnsi="Apple Braille Pinpoint 8 Dot"/>
+        </w:rPr>
+        <w:t>: Servlet</w:t>
+      </w:r>
+    </w:p>
+    <w:p>
+      <w:pPr>
+        <w:pStyle w:val="Heading3"/>
+        <w:rPr>
+          <w:rFonts w:ascii="Apple Braille Pinpoint 8 Dot" w:hAnsi="Apple Braille Pinpoint 8 Dot"/>
+        </w:rPr>
+      </w:pPr>
+      <w:proofErr w:type="spellStart"/>
+      <w:r>
+        <w:rPr>
+          <w:rFonts w:ascii="Apple Braille Pinpoint 8 Dot" w:hAnsi="Apple Braille Pinpoint 8 Dot"/>
+        </w:rPr>
+        <w:t>SwipeServlet</w:t>
+      </w:r>
+      <w:proofErr w:type="spellEnd"/>
+    </w:p>
+    <w:p>
+      <w:pPr>
+        <w:pStyle w:val="ListParagraph"/>
+        <w:numPr>
+          <w:ilvl w:val="0"/>
+          <w:numId w:val="4"/>
+        </w:numPr>
+        <w:rPr>
+          <w:rFonts w:ascii="Apple Braille Pinpoint 8 Dot" w:hAnsi="Apple Braille Pinpoint 8 Dot"/>
+        </w:rPr>
+      </w:pPr>
+      <w:r>
+        <w:rPr>
+          <w:rFonts w:ascii="Apple Braille Pinpoint 8 Dot" w:hAnsi="Apple Braille Pinpoint 8 Dot"/>
+        </w:rPr>
+        <w:t>The Servlet that handles requests from client.</w:t>
+      </w:r>
+    </w:p>
+    <w:p>
+      <w:pPr>
+        <w:pStyle w:val="ListParagraph"/>
+        <w:numPr>
+          <w:ilvl w:val="0"/>
+          <w:numId w:val="4"/>
+        </w:numPr>
+        <w:rPr>
+          <w:rFonts w:ascii="Apple Braille Pinpoint 8 Dot" w:hAnsi="Apple Braille Pinpoint 8 Dot"/>
+        </w:rPr>
+      </w:pPr>
+      <w:r>
+        <w:rPr>
+          <w:rFonts w:ascii="Apple Braille Pinpoint 8 Dot" w:hAnsi="Apple Braille Pinpoint 8 Dot"/>
+        </w:rPr>
+        <w:t xml:space="preserve">In its </w:t>
+      </w:r>
+      <w:proofErr w:type="spellStart"/>
+      <w:proofErr w:type="gramStart"/>
+      <w:r>
+        <w:rPr>
+          <w:rFonts w:ascii="Apple Braille Pinpoint 8 Dot" w:hAnsi="Apple Braille Pinpoint 8 Dot"/>
+        </w:rPr>
+        <w:t>init</w:t>
+      </w:r>
+      <w:proofErr w:type="spellEnd"/>
+      <w:r>
+        <w:rPr>
+          <w:rFonts w:ascii="Apple Braille Pinpoint 8 Dot" w:hAnsi="Apple Braille Pinpoint 8 Dot"/>
+        </w:rPr>
+        <w:t>(</w:t>
+      </w:r>
+      <w:proofErr w:type="gramEnd"/>
+      <w:r>
+        <w:rPr>
+          <w:rFonts w:ascii="Apple Braille Pinpoint 8 Dot" w:hAnsi="Apple Braille Pinpoint 8 Dot"/>
+        </w:rPr>
+        <w:t>) method it establishes connection to RabbitMQ and sets up a channel pool with a fixed amount of channels initialized;</w:t>
+      </w:r>
+    </w:p>
+    <w:p>
+      <w:pPr>
+        <w:pStyle w:val="ListParagraph"/>
+        <w:numPr>
+          <w:ilvl w:val="0"/>
+          <w:numId w:val="4"/>
+        </w:numPr>
+        <w:rPr>
+          <w:rFonts w:ascii="Apple Braille Pinpoint 8 Dot" w:hAnsi="Apple Braille Pinpoint 8 Dot"/>
+        </w:rPr>
+      </w:pPr>
+      <w:r>
+        <w:rPr>
+          <w:rFonts w:ascii="Apple Braille Pinpoint 8 Dot" w:hAnsi="Apple Braille Pinpoint 8 Dot"/>
+        </w:rPr>
+        <w:t xml:space="preserve">In its </w:t>
+      </w:r>
+      <w:proofErr w:type="spellStart"/>
+      <w:proofErr w:type="gramStart"/>
+      <w:r>
+        <w:rPr>
+          <w:rFonts w:ascii="Apple Braille Pinpoint 8 Dot" w:hAnsi="Apple Braille Pinpoint 8 Dot"/>
+        </w:rPr>
+        <w:t>doPost</w:t>
+      </w:r>
+      <w:proofErr w:type="spellEnd"/>
+      <w:r>
+        <w:rPr>
+          <w:rFonts w:ascii="Apple Braille Pinpoint 8 Dot" w:hAnsi="Apple Braille Pinpoint 8 Dot"/>
+        </w:rPr>
+        <w:t>(</w:t>
+      </w:r>
+      <w:proofErr w:type="gramEnd"/>
+      <w:r>
+        <w:rPr>
+          <w:rFonts w:ascii="Apple Braille Pinpoint 8 Dot" w:hAnsi="Apple Braille Pinpoint 8 Dot"/>
+        </w:rPr>
+        <w:t>) method it borrows a channel from its channel pool, publishes to a fanout exchange which will push the message to all the queues it</w:t>
+      </w:r>
+      <w:r>
+        <w:rPr>
+          <w:rFonts w:ascii="Times New Roman" w:hAnsi="Times New Roman" w:cs="Times New Roman"/>
+        </w:rPr>
+        <w:t>’</w:t>
+      </w:r>
+      <w:r>
+        <w:rPr>
+          <w:rFonts w:ascii="Apple Braille Pinpoint 8 Dot" w:hAnsi="Apple Braille Pinpoint 8 Dot"/>
+        </w:rPr>
+        <w:t xml:space="preserve">s aware of, returns the channel to the pool, and send back a response in the format of </w:t>
+      </w:r>
+      <w:r>
+        <w:rPr>
+          <w:rFonts w:ascii="Times New Roman" w:hAnsi="Times New Roman" w:cs="Times New Roman"/>
+        </w:rPr>
+        <w:t>“</w:t>
+      </w:r>
+      <w:r>
+        <w:rPr>
+          <w:rFonts w:ascii="Apple Braille Pinpoint 8 Dot" w:hAnsi="Apple Braille Pinpoint 8 Dot"/>
+        </w:rPr>
+        <w:t>${</w:t>
+      </w:r>
+      <w:proofErr w:type="spellStart"/>
+      <w:r>
+        <w:rPr>
+          <w:rFonts w:ascii="Apple Braille Pinpoint 8 Dot" w:hAnsi="Apple Braille Pinpoint 8 Dot"/>
+        </w:rPr>
+        <w:t>swiper</w:t>
+      </w:r>
+      <w:proofErr w:type="spellEnd"/>
+      <w:r>
+        <w:rPr>
+          <w:rFonts w:ascii="Apple Braille Pinpoint 8 Dot" w:hAnsi="Apple Braille Pinpoint 8 Dot"/>
+        </w:rPr>
+        <w:t>} liked  / disliked ${</w:t>
+      </w:r>
+      <w:proofErr w:type="spellStart"/>
+      <w:r>
+        <w:rPr>
+          <w:rFonts w:ascii="Apple Braille Pinpoint 8 Dot" w:hAnsi="Apple Braille Pinpoint 8 Dot"/>
+        </w:rPr>
+        <w:t>swipee</w:t>
+      </w:r>
+      <w:proofErr w:type="spellEnd"/>
+      <w:r>
+        <w:rPr>
+          <w:rFonts w:ascii="Apple Braille Pinpoint 8 Dot" w:hAnsi="Apple Braille Pinpoint 8 Dot"/>
+        </w:rPr>
+        <w:t>}</w:t>
+      </w:r>
+      <w:r>
+        <w:rPr>
+          <w:rFonts w:ascii="Times New Roman" w:hAnsi="Times New Roman" w:cs="Times New Roman"/>
+        </w:rPr>
+        <w:t>”</w:t>
+      </w:r>
+      <w:r>
+        <w:rPr>
+          <w:rFonts w:ascii="Apple Braille Pinpoint 8 Dot" w:hAnsi="Apple Braille Pinpoint 8 Dot"/>
+        </w:rPr>
+        <w:t>.</w:t>
+      </w:r>
+    </w:p>
+    <w:p>
+      <w:pPr>
+        <w:rPr>
+          <w:rFonts w:ascii="Apple Braille Pinpoint 8 Dot" w:hAnsi="Apple Braille Pinpoint 8 Dot"/>
+        </w:rPr>
+      </w:pPr>
+    </w:p>
+    <w:p>
+      <w:pPr>
+        <w:pStyle w:val="Heading1"/>
+        <w:rPr>
+          <w:rFonts w:ascii="Apple Braille Pinpoint 8 Dot" w:hAnsi="Apple Braille Pinpoint 8 Dot"/>
+        </w:rPr>
+      </w:pPr>
+      <w:r>
+        <w:rPr>
+          <w:rFonts w:ascii="Apple Braille Pinpoint 8 Dot" w:hAnsi="Apple Braille Pinpoint 8 Dot"/>
+        </w:rPr>
+        <w:t>Consumer Design</w:t>
+      </w:r>
+    </w:p>
+    <w:p>
+      <w:pPr>
+        <w:rPr>
+          <w:rFonts w:ascii="Apple Braille Pinpoint 8 Dot" w:hAnsi="Apple Braille Pinpoint 8 Dot"/>
+        </w:rPr>
+      </w:pPr>
+    </w:p>
+    <w:p>
+      <w:pPr>
+        <w:pStyle w:val="Heading2"/>
+        <w:rPr>
+          <w:rFonts w:ascii="Apple Braille Pinpoint 8 Dot" w:hAnsi="Apple Braille Pinpoint 8 Dot"/>
+        </w:rPr>
+      </w:pPr>
+      <w:proofErr w:type="spellStart"/>
+      <w:r>
+        <w:rPr>
+          <w:rFonts w:ascii="Apple Braille Pinpoint 8 Dot" w:hAnsi="Apple Braille Pinpoint 8 Dot"/>
+        </w:rPr>
+        <w:t>Pkg</w:t>
+      </w:r>
+      <w:proofErr w:type="spellEnd"/>
+      <w:r>
+        <w:rPr>
+          <w:rFonts w:ascii="Apple Braille Pinpoint 8 Dot" w:hAnsi="Apple Braille Pinpoint 8 Dot"/>
+        </w:rPr>
+        <w:t>: Bean (for plain Java Objects)</w:t>
+      </w:r>
+    </w:p>
+    <w:p>
+      <w:pPr>
+        <w:pStyle w:val="Heading3"/>
+        <w:rPr>
+          <w:rFonts w:ascii="Apple Braille Pinpoint 8 Dot" w:hAnsi="Apple Braille Pinpoint 8 Dot"/>
+        </w:rPr>
+      </w:pPr>
+      <w:proofErr w:type="spellStart"/>
+      <w:r>
+        <w:rPr>
+          <w:rFonts w:ascii="Apple Braille Pinpoint 8 Dot" w:hAnsi="Apple Braille Pinpoint 8 Dot"/>
+        </w:rPr>
+        <w:t>DataAggregator</w:t>
+      </w:r>
+      <w:proofErr w:type="spellEnd"/>
+    </w:p>
+    <w:p>
+      <w:pPr>
+        <w:pStyle w:val="ListParagraph"/>
+        <w:numPr>
+          <w:ilvl w:val="0"/>
+          <w:numId w:val="5"/>
+        </w:numPr>
+        <w:rPr>
+          <w:rFonts w:ascii="Apple Braille Pinpoint 8 Dot" w:hAnsi="Apple Braille Pinpoint 8 Dot"/>
+        </w:rPr>
+      </w:pPr>
+      <w:r>
+        <w:rPr>
+          <w:rFonts w:ascii="Apple Braille Pinpoint 8 Dot" w:hAnsi="Apple Braille Pinpoint 8 Dot"/>
+        </w:rPr>
+        <w:t>The class that has two Maps in it to store the likes and dislikes of user.</w:t>
+      </w:r>
+    </w:p>
+    <w:p>
+      <w:pPr>
+        <w:pStyle w:val="ListParagraph"/>
+        <w:numPr>
+          <w:ilvl w:val="0"/>
+          <w:numId w:val="5"/>
+        </w:numPr>
+        <w:rPr>
+          <w:rFonts w:ascii="Apple Braille Pinpoint 8 Dot" w:hAnsi="Apple Braille Pinpoint 8 Dot"/>
+        </w:rPr>
+      </w:pPr>
+      <w:r>
+        <w:rPr>
+          <w:rFonts w:ascii="Apple Braille Pinpoint 8 Dot" w:hAnsi="Apple Braille Pinpoint 8 Dot"/>
+        </w:rPr>
+        <w:t xml:space="preserve">The </w:t>
+      </w:r>
+      <w:proofErr w:type="spellStart"/>
+      <w:r>
+        <w:rPr>
+          <w:rFonts w:ascii="Apple Braille Pinpoint 8 Dot" w:hAnsi="Apple Braille Pinpoint 8 Dot"/>
+        </w:rPr>
+        <w:t>likeData</w:t>
+      </w:r>
+      <w:proofErr w:type="spellEnd"/>
+      <w:r>
+        <w:rPr>
+          <w:rFonts w:ascii="Apple Braille Pinpoint 8 Dot" w:hAnsi="Apple Braille Pinpoint 8 Dot"/>
+        </w:rPr>
+        <w:t xml:space="preserve"> maps user to a Set of users they liked;</w:t>
+      </w:r>
+    </w:p>
+    <w:p>
+      <w:pPr>
+        <w:pStyle w:val="ListParagraph"/>
+        <w:numPr>
+          <w:ilvl w:val="0"/>
+          <w:numId w:val="5"/>
+        </w:numPr>
+        <w:rPr>
+          <w:rFonts w:ascii="Apple Braille Pinpoint 8 Dot" w:hAnsi="Apple Braille Pinpoint 8 Dot"/>
+        </w:rPr>
+      </w:pPr>
+      <w:r>
+        <w:rPr>
+          <w:rFonts w:ascii="Apple Braille Pinpoint 8 Dot" w:hAnsi="Apple Braille Pinpoint 8 Dot"/>
+        </w:rPr>
+        <w:lastRenderedPageBreak/>
+        <w:t xml:space="preserve">The </w:t>
+      </w:r>
+      <w:proofErr w:type="spellStart"/>
+      <w:r>
+        <w:rPr>
+          <w:rFonts w:ascii="Apple Braille Pinpoint 8 Dot" w:hAnsi="Apple Braille Pinpoint 8 Dot"/>
+        </w:rPr>
+        <w:t>dislikeData</w:t>
+      </w:r>
+      <w:proofErr w:type="spellEnd"/>
+      <w:r>
+        <w:rPr>
+          <w:rFonts w:ascii="Apple Braille Pinpoint 8 Dot" w:hAnsi="Apple Braille Pinpoint 8 Dot"/>
+        </w:rPr>
+        <w:t xml:space="preserve"> maps user to the number of </w:t>
+      </w:r>
+      <w:proofErr w:type="gramStart"/>
+      <w:r>
+        <w:rPr>
+          <w:rFonts w:ascii="Apple Braille Pinpoint 8 Dot" w:hAnsi="Apple Braille Pinpoint 8 Dot"/>
+        </w:rPr>
+        <w:t>user</w:t>
+      </w:r>
+      <w:proofErr w:type="gramEnd"/>
+      <w:r>
+        <w:rPr>
+          <w:rFonts w:ascii="Apple Braille Pinpoint 8 Dot" w:hAnsi="Apple Braille Pinpoint 8 Dot"/>
+        </w:rPr>
+        <w:t xml:space="preserve"> the disliked (thought it un</w:t>
+      </w:r>
+      <w:r>
+        <w:rPr>
+          <w:rFonts w:ascii="Apple Braille Pinpoint 8 Dot" w:hAnsi="Apple Braille Pinpoint 8 Dot"/>
+        </w:rPr>
+        <w:t>n</w:t>
+      </w:r>
+      <w:r>
+        <w:rPr>
+          <w:rFonts w:ascii="Apple Braille Pinpoint 8 Dot" w:hAnsi="Apple Braille Pinpoint 8 Dot"/>
+        </w:rPr>
+        <w:t xml:space="preserve">ecessary to know which users were disliked since our system does not include a recommendation </w:t>
+      </w:r>
+      <w:r>
+        <w:rPr>
+          <w:rFonts w:ascii="Apple Braille Pinpoint 8 Dot" w:hAnsi="Apple Braille Pinpoint 8 Dot"/>
+        </w:rPr>
+        <w:t>functionality</w:t>
+      </w:r>
+      <w:r>
+        <w:rPr>
+          <w:rFonts w:ascii="Apple Braille Pinpoint 8 Dot" w:hAnsi="Apple Braille Pinpoint 8 Dot"/>
+        </w:rPr>
+        <w:t>);</w:t>
+      </w:r>
+    </w:p>
+    <w:p>
+      <w:pPr>
+        <w:pStyle w:val="ListParagraph"/>
+        <w:numPr>
+          <w:ilvl w:val="0"/>
+          <w:numId w:val="5"/>
+        </w:numPr>
+        <w:rPr>
+          <w:rFonts w:ascii="Apple Braille Pinpoint 8 Dot" w:hAnsi="Apple Braille Pinpoint 8 Dot"/>
+        </w:rPr>
+      </w:pPr>
+      <w:r>
+        <w:rPr>
+          <w:rFonts w:ascii="Apple Braille Pinpoint 8 Dot" w:hAnsi="Apple Braille Pinpoint 8 Dot"/>
+        </w:rPr>
+        <w:t>Both maps are synchronized as the Consumer class has multiple threads updating it</w:t>
+      </w:r>
+      <w:r>
+        <w:rPr>
+          <w:rFonts w:ascii="Apple Braille Pinpoint 8 Dot" w:hAnsi="Apple Braille Pinpoint 8 Dot"/>
+        </w:rPr>
+        <w:t xml:space="preserve"> at</w:t>
+      </w:r>
+      <w:r>
+        <w:rPr>
+          <w:rFonts w:ascii="Apple Braille Pinpoint 8 Dot" w:hAnsi="Apple Braille Pinpoint 8 Dot"/>
+        </w:rPr>
+        <w:t xml:space="preserve"> the same time;</w:t>
+      </w:r>
+    </w:p>
+    <w:p>
+      <w:pPr>
+        <w:pStyle w:val="ListParagraph"/>
+        <w:numPr>
+          <w:ilvl w:val="0"/>
+          <w:numId w:val="5"/>
+        </w:numPr>
+        <w:rPr>
+          <w:rFonts w:ascii="Apple Braille Pinpoint 8 Dot" w:hAnsi="Apple Braille Pinpoint 8 Dot"/>
+        </w:rPr>
+      </w:pPr>
+      <w:r>
+        <w:rPr>
+          <w:rFonts w:ascii="Apple Braille Pinpoint 8 Dot" w:hAnsi="Apple Braille Pinpoint 8 Dot"/>
+        </w:rPr>
+        <w:t xml:space="preserve">Handles </w:t>
+      </w:r>
+      <w:proofErr w:type="spellStart"/>
+      <w:r>
+        <w:rPr>
+          <w:rFonts w:ascii="Apple Braille Pinpoint 8 Dot" w:hAnsi="Apple Braille Pinpoint 8 Dot"/>
+        </w:rPr>
+        <w:t>SwipeDetails</w:t>
+      </w:r>
+      <w:proofErr w:type="spellEnd"/>
+      <w:r>
+        <w:rPr>
+          <w:rFonts w:ascii="Apple Braille Pinpoint 8 Dot" w:hAnsi="Apple Braille Pinpoint 8 Dot"/>
+        </w:rPr>
+        <w:t xml:space="preserve"> by storing into </w:t>
+      </w:r>
+      <w:proofErr w:type="spellStart"/>
+      <w:r>
+        <w:rPr>
+          <w:rFonts w:ascii="Apple Braille Pinpoint 8 Dot" w:hAnsi="Apple Braille Pinpoint 8 Dot"/>
+        </w:rPr>
+        <w:t>likeData</w:t>
+      </w:r>
+      <w:proofErr w:type="spellEnd"/>
+      <w:r>
+        <w:rPr>
+          <w:rFonts w:ascii="Apple Braille Pinpoint 8 Dot" w:hAnsi="Apple Braille Pinpoint 8 Dot"/>
+        </w:rPr>
+        <w:t xml:space="preserve"> or </w:t>
+      </w:r>
+      <w:proofErr w:type="spellStart"/>
+      <w:r>
+        <w:rPr>
+          <w:rFonts w:ascii="Apple Braille Pinpoint 8 Dot" w:hAnsi="Apple Braille Pinpoint 8 Dot"/>
+        </w:rPr>
+        <w:t>dislikeData</w:t>
+      </w:r>
+      <w:proofErr w:type="spellEnd"/>
+      <w:r>
+        <w:rPr>
+          <w:rFonts w:ascii="Apple Braille Pinpoint 8 Dot" w:hAnsi="Apple Braille Pinpoint 8 Dot"/>
+        </w:rPr>
+        <w:t xml:space="preserve"> depending on user action.</w:t>
+      </w:r>
+    </w:p>
+    <w:p>
+      <w:pPr>
+        <w:pStyle w:val="ListParagraph"/>
+        <w:numPr>
+          <w:ilvl w:val="0"/>
+          <w:numId w:val="5"/>
+        </w:numPr>
+        <w:rPr>
+          <w:rFonts w:ascii="Apple Braille Pinpoint 8 Dot" w:hAnsi="Apple Braille Pinpoint 8 Dot"/>
+        </w:rPr>
+      </w:pPr>
+      <w:r>
+        <w:rPr>
+          <w:rFonts w:ascii="Apple Braille Pinpoint 8 Dot" w:hAnsi="Apple Braille Pinpoint 8 Dot"/>
+        </w:rPr>
+        <w:t>Can return the number of users the current user liked / disliked, also can return potential matches for current user by returning up to the first 100 users in the set of users that were liked.</w:t>
+      </w:r>
+    </w:p>
+    <w:p>
+      <w:pPr>
+        <w:rPr>
+          <w:rFonts w:ascii="Apple Braille Pinpoint 8 Dot" w:hAnsi="Apple Braille Pinpoint 8 Dot"/>
+        </w:rPr>
+      </w:pPr>
+    </w:p>
+    <w:p>
+      <w:pPr>
+        <w:pStyle w:val="Heading3"/>
+        <w:rPr>
+          <w:rFonts w:ascii="Apple Braille Pinpoint 8 Dot" w:hAnsi="Apple Braille Pinpoint 8 Dot"/>
+        </w:rPr>
+      </w:pPr>
+      <w:proofErr w:type="spellStart"/>
+      <w:r>
+        <w:rPr>
+          <w:rFonts w:ascii="Apple Braille Pinpoint 8 Dot" w:hAnsi="Apple Braille Pinpoint 8 Dot"/>
+        </w:rPr>
+        <w:t>SwipeDetails</w:t>
+      </w:r>
+      <w:proofErr w:type="spellEnd"/>
+    </w:p>
+    <w:p>
+      <w:pPr>
+        <w:pStyle w:val="ListParagraph"/>
+        <w:numPr>
+          <w:ilvl w:val="0"/>
           <w:numId w:val="6"/>
         </w:numPr>
         <w:rPr>
@@ -721,6 +1000,53 @@
         <w:rPr>
           <w:rFonts w:ascii="Apple Braille Pinpoint 8 Dot" w:hAnsi="Apple Braille Pinpoint 8 Dot"/>
         </w:rPr>
+        <w:t xml:space="preserve">Corresponds to the </w:t>
+      </w:r>
+      <w:proofErr w:type="spellStart"/>
+      <w:r>
+        <w:rPr>
+          <w:rFonts w:ascii="Apple Braille Pinpoint 8 Dot" w:hAnsi="Apple Braille Pinpoint 8 Dot"/>
+        </w:rPr>
+        <w:t>SwipeDetails</w:t>
+      </w:r>
+      <w:proofErr w:type="spellEnd"/>
+      <w:r>
+        <w:rPr>
+          <w:rFonts w:ascii="Apple Braille Pinpoint 8 Dot" w:hAnsi="Apple Braille Pinpoint 8 Dot"/>
+        </w:rPr>
+        <w:t xml:space="preserve"> schema specified in API spec (</w:t>
+      </w:r>
+      <w:hyperlink r:id="rId9" w:history="1">
+        <w:r>
+          <w:rPr>
+            <w:rStyle w:val="Hyperlink"/>
+            <w:rFonts w:ascii="Apple Braille Pinpoint 8 Dot" w:hAnsi="Apple Braille Pinpoint 8 Dot"/>
+          </w:rPr>
+          <w:t>https://app.swaggerhub.com/apis/IGORTON/Twinder/1.0.0#</w:t>
+        </w:r>
+      </w:hyperlink>
+      <w:r>
+        <w:rPr>
+          <w:rFonts w:ascii="Apple Braille Pinpoint 8 Dot" w:hAnsi="Apple Braille Pinpoint 8 Dot"/>
+        </w:rPr>
+        <w:t>);</w:t>
+      </w:r>
+    </w:p>
+    <w:p>
+      <w:pPr>
+        <w:pStyle w:val="ListParagraph"/>
+        <w:numPr>
+          <w:ilvl w:val="0"/>
+          <w:numId w:val="6"/>
+        </w:numPr>
+        <w:rPr>
+          <w:rFonts w:ascii="Apple Braille Pinpoint 8 Dot" w:hAnsi="Apple Braille Pinpoint 8 Dot"/>
+        </w:rPr>
+      </w:pPr>
+      <w:r>
+        <w:rPr>
+          <w:rFonts w:ascii="Apple Braille Pinpoint 8 Dot" w:hAnsi="Apple Braille Pinpoint 8 Dot"/>
+        </w:rPr>
         <w:t xml:space="preserve">Field </w:t>
       </w:r>
       <w:r>
@@ -745,7 +1071,21 @@
         <w:rPr>
           <w:rFonts w:ascii="Apple Braille Pinpoint 8 Dot" w:hAnsi="Apple Braille Pinpoint 8 Dot"/>
         </w:rPr>
-        <w:t xml:space="preserve"> added so that consumer can know whether the swiper liked or disliked swipe and use that information for data aggregation.</w:t>
+        <w:t xml:space="preserve"> added so that consumer can know whether the </w:t>
+      </w:r>
+      <w:proofErr w:type="spellStart"/>
+      <w:r>
+        <w:rPr>
+          <w:rFonts w:ascii="Apple Braille Pinpoint 8 Dot" w:hAnsi="Apple Braille Pinpoint 8 Dot"/>
+        </w:rPr>
+        <w:t>swiper</w:t>
+      </w:r>
+      <w:proofErr w:type="spellEnd"/>
+      <w:r>
+        <w:rPr>
+          <w:rFonts w:ascii="Apple Braille Pinpoint 8 Dot" w:hAnsi="Apple Braille Pinpoint 8 Dot"/>
+        </w:rPr>
+        <w:t xml:space="preserve"> liked or disliked swipe and use that information for data aggregation.</w:t>
       </w:r>
     </w:p>
     <w:p>
@@ -762,11 +1102,19 @@
           <w:rFonts w:ascii="Apple Braille Pinpoint 8 Dot" w:hAnsi="Apple Braille Pinpoint 8 Dot"/>
         </w:rPr>
       </w:pPr>
-      <w:r>
-        <w:rPr>
-          <w:rFonts w:ascii="Apple Braille Pinpoint 8 Dot" w:hAnsi="Apple Braille Pinpoint 8 Dot"/>
-        </w:rPr>
-        <w:t>Pkg: Consumer</w:t>
+      <w:proofErr w:type="spellStart"/>
+      <w:r>
+        <w:rPr>
+          <w:rFonts w:ascii="Apple Braille Pinpoint 8 Dot" w:hAnsi="Apple Braille Pinpoint 8 Dot"/>
+        </w:rPr>
+        <w:t>Pkg</w:t>
+      </w:r>
+      <w:proofErr w:type="spellEnd"/>
+      <w:r>
+        <w:rPr>
+          <w:rFonts w:ascii="Apple Braille Pinpoint 8 Dot" w:hAnsi="Apple Braille Pinpoint 8 Dot"/>
+        </w:rPr>
+        <w:t>: Consumer</w:t>
       </w:r>
     </w:p>
     <w:p>
@@ -776,12 +1124,14 @@
           <w:rFonts w:ascii="Apple Braille Pinpoint 8 Dot" w:hAnsi="Apple Braille Pinpoint 8 Dot"/>
         </w:rPr>
       </w:pPr>
+      <w:proofErr w:type="spellStart"/>
       <w:r>
         <w:rPr>
           <w:rFonts w:ascii="Apple Braille Pinpoint 8 Dot" w:hAnsi="Apple Braille Pinpoint 8 Dot"/>
         </w:rPr>
         <w:t>LikeConsumer</w:t>
       </w:r>
+      <w:proofErr w:type="spellEnd"/>
     </w:p>
     <w:p>
       <w:pPr>
@@ -798,7 +1148,49 @@
         <w:rPr>
           <w:rFonts w:ascii="Apple Braille Pinpoint 8 Dot" w:hAnsi="Apple Braille Pinpoint 8 Dot"/>
         </w:rPr>
-        <w:t>The class that establishes connection RabbitMQ and starts numOfThreads number of individual consumer threads that uses give exchangeName, queueName to consume from the queue.</w:t>
+        <w:t xml:space="preserve">The class that establishes connection RabbitMQ and starts </w:t>
+      </w:r>
+      <w:proofErr w:type="spellStart"/>
+      <w:r>
+        <w:rPr>
+          <w:rFonts w:ascii="Apple Braille Pinpoint 8 Dot" w:hAnsi="Apple Braille Pinpoint 8 Dot"/>
+        </w:rPr>
+        <w:t>numOfThreads</w:t>
+      </w:r>
+      <w:proofErr w:type="spellEnd"/>
+      <w:r>
+        <w:rPr>
+          <w:rFonts w:ascii="Apple Braille Pinpoint 8 Dot" w:hAnsi="Apple Braille Pinpoint 8 Dot"/>
+        </w:rPr>
+        <w:t xml:space="preserve"> number of individual consumer threads that uses give </w:t>
+      </w:r>
+      <w:proofErr w:type="spellStart"/>
+      <w:r>
+        <w:rPr>
+          <w:rFonts w:ascii="Apple Braille Pinpoint 8 Dot" w:hAnsi="Apple Braille Pinpoint 8 Dot"/>
+        </w:rPr>
+        <w:t>exchangeName</w:t>
+      </w:r>
+      <w:proofErr w:type="spellEnd"/>
+      <w:r>
+        <w:rPr>
+          <w:rFonts w:ascii="Apple Braille Pinpoint 8 Dot" w:hAnsi="Apple Braille Pinpoint 8 Dot"/>
+        </w:rPr>
+        <w:t xml:space="preserve">, </w:t>
+      </w:r>
+      <w:proofErr w:type="spellStart"/>
+      <w:r>
+        <w:rPr>
+          <w:rFonts w:ascii="Apple Braille Pinpoint 8 Dot" w:hAnsi="Apple Braille Pinpoint 8 Dot"/>
+        </w:rPr>
+        <w:t>queueName</w:t>
+      </w:r>
+      <w:proofErr w:type="spellEnd"/>
+      <w:r>
+        <w:rPr>
+          <w:rFonts w:ascii="Apple Braille Pinpoint 8 Dot" w:hAnsi="Apple Braille Pinpoint 8 Dot"/>
+        </w:rPr>
+        <w:t xml:space="preserve"> to consume from the queue.</w:t>
       </w:r>
     </w:p>
     <w:p>
@@ -816,7 +1208,63 @@
         <w:rPr>
           <w:rFonts w:ascii="Apple Braille Pinpoint 8 Dot" w:hAnsi="Apple Braille Pinpoint 8 Dot"/>
         </w:rPr>
-        <w:t>Contains a main method which starts a LikeConsumer object with the command line arguments (exchangeName, queueName, numOfThreads) it received.</w:t>
+        <w:t xml:space="preserve">Contains a main method which starts a </w:t>
+      </w:r>
+      <w:proofErr w:type="spellStart"/>
+      <w:r>
+        <w:rPr>
+          <w:rFonts w:ascii="Apple Braille Pinpoint 8 Dot" w:hAnsi="Apple Braille Pinpoint 8 Dot"/>
+        </w:rPr>
+        <w:t>LikeConsumer</w:t>
+      </w:r>
+      <w:proofErr w:type="spellEnd"/>
+      <w:r>
+        <w:rPr>
+          <w:rFonts w:ascii="Apple Braille Pinpoint 8 Dot" w:hAnsi="Apple Braille Pinpoint 8 Dot"/>
+        </w:rPr>
+        <w:t xml:space="preserve"> object with the command line arguments (</w:t>
+      </w:r>
+      <w:proofErr w:type="spellStart"/>
+      <w:r>
+        <w:rPr>
+          <w:rFonts w:ascii="Apple Braille Pinpoint 8 Dot" w:hAnsi="Apple Braille Pinpoint 8 Dot"/>
+        </w:rPr>
+        <w:t>exchangeName</w:t>
+      </w:r>
+      <w:proofErr w:type="spellEnd"/>
+      <w:r>
+        <w:rPr>
+          <w:rFonts w:ascii="Apple Braille Pinpoint 8 Dot" w:hAnsi="Apple Braille Pinpoint 8 Dot"/>
+        </w:rPr>
+        <w:t xml:space="preserve">, </w:t>
+      </w:r>
+      <w:proofErr w:type="spellStart"/>
+      <w:r>
+        <w:rPr>
+          <w:rFonts w:ascii="Apple Braille Pinpoint 8 Dot" w:hAnsi="Apple Braille Pinpoint 8 Dot"/>
+        </w:rPr>
+        <w:t>queueName</w:t>
+      </w:r>
+      <w:proofErr w:type="spellEnd"/>
+      <w:r>
+        <w:rPr>
+          <w:rFonts w:ascii="Apple Braille Pinpoint 8 Dot" w:hAnsi="Apple Braille Pinpoint 8 Dot"/>
+        </w:rPr>
+        <w:t xml:space="preserve">, </w:t>
+      </w:r>
+      <w:proofErr w:type="spellStart"/>
+      <w:r>
+        <w:rPr>
+          <w:rFonts w:ascii="Apple Braille Pinpoint 8 Dot" w:hAnsi="Apple Braille Pinpoint 8 Dot"/>
+        </w:rPr>
+        <w:t>numOfThreads</w:t>
+      </w:r>
+      <w:proofErr w:type="spellEnd"/>
+      <w:r>
+        <w:rPr>
+          <w:rFonts w:ascii="Apple Braille Pinpoint 8 Dot" w:hAnsi="Apple Braille Pinpoint 8 Dot"/>
+        </w:rPr>
+        <w:t>) it received.</w:t>
       </w:r>
     </w:p>
     <w:p>
@@ -833,11 +1281,19 @@
           <w:rFonts w:ascii="Apple Braille Pinpoint 8 Dot" w:hAnsi="Apple Braille Pinpoint 8 Dot"/>
         </w:rPr>
       </w:pPr>
-      <w:r>
-        <w:rPr>
-          <w:rFonts w:ascii="Apple Braille Pinpoint 8 Dot" w:hAnsi="Apple Braille Pinpoint 8 Dot"/>
-        </w:rPr>
-        <w:t>Pkg: Handler</w:t>
+      <w:proofErr w:type="spellStart"/>
+      <w:r>
+        <w:rPr>
+          <w:rFonts w:ascii="Apple Braille Pinpoint 8 Dot" w:hAnsi="Apple Braille Pinpoint 8 Dot"/>
+        </w:rPr>
+        <w:t>Pkg</w:t>
+      </w:r>
+      <w:proofErr w:type="spellEnd"/>
+      <w:r>
+        <w:rPr>
+          <w:rFonts w:ascii="Apple Braille Pinpoint 8 Dot" w:hAnsi="Apple Braille Pinpoint 8 Dot"/>
+        </w:rPr>
+        <w:t>: Handler</w:t>
       </w:r>
     </w:p>
     <w:p>
@@ -847,12 +1303,14 @@
           <w:rFonts w:ascii="Apple Braille Pinpoint 8 Dot" w:hAnsi="Apple Braille Pinpoint 8 Dot"/>
         </w:rPr>
       </w:pPr>
+      <w:proofErr w:type="spellStart"/>
       <w:r>
         <w:rPr>
           <w:rFonts w:ascii="Apple Braille Pinpoint 8 Dot" w:hAnsi="Apple Braille Pinpoint 8 Dot"/>
         </w:rPr>
         <w:t>LikeHandlerRunnable</w:t>
       </w:r>
+      <w:proofErr w:type="spellEnd"/>
     </w:p>
     <w:p>
       <w:pPr>
@@ -887,13 +1345,69 @@
         <w:rPr>
           <w:rFonts w:ascii="Apple Braille Pinpoint 8 Dot" w:hAnsi="Apple Braille Pinpoint 8 Dot"/>
         </w:rPr>
-        <w:t>In its run() method, it</w:t>
-      </w:r>
-      <w:r>
-        <w:rPr>
-          <w:rFonts w:ascii="Apple Braille Pinpoint 8 Dot" w:hAnsi="Apple Braille Pinpoint 8 Dot"/>
-        </w:rPr>
-        <w:t xml:space="preserve"> creates a channel from the connection initiated by LikeConsumer and registers a callback function to consume from the queue specified by the queueName passed in from LikeConsumer.</w:t>
+        <w:t xml:space="preserve">In its </w:t>
+      </w:r>
+      <w:proofErr w:type="gramStart"/>
+      <w:r>
+        <w:rPr>
+          <w:rFonts w:ascii="Apple Braille Pinpoint 8 Dot" w:hAnsi="Apple Braille Pinpoint 8 Dot"/>
+        </w:rPr>
+        <w:t>run(</w:t>
+      </w:r>
+      <w:proofErr w:type="gramEnd"/>
+      <w:r>
+        <w:rPr>
+          <w:rFonts w:ascii="Apple Braille Pinpoint 8 Dot" w:hAnsi="Apple Braille Pinpoint 8 Dot"/>
+        </w:rPr>
+        <w:t>) method, it</w:t>
+      </w:r>
+      <w:r>
+        <w:rPr>
+          <w:rFonts w:ascii="Apple Braille Pinpoint 8 Dot" w:hAnsi="Apple Braille Pinpoint 8 Dot"/>
+        </w:rPr>
+        <w:t xml:space="preserve"> creates a channel from the connection initiated by </w:t>
+      </w:r>
+      <w:proofErr w:type="spellStart"/>
+      <w:r>
+        <w:rPr>
+          <w:rFonts w:ascii="Apple Braille Pinpoint 8 Dot" w:hAnsi="Apple Braille Pinpoint 8 Dot"/>
+        </w:rPr>
+        <w:t>LikeConsumer</w:t>
+      </w:r>
+      <w:proofErr w:type="spellEnd"/>
+      <w:r>
+        <w:rPr>
+          <w:rFonts w:ascii="Apple Braille Pinpoint 8 Dot" w:hAnsi="Apple Braille Pinpoint 8 Dot"/>
+        </w:rPr>
+        <w:t xml:space="preserve"> and registers a callback function to consume from the queue specified by the </w:t>
+      </w:r>
+      <w:proofErr w:type="spellStart"/>
+      <w:r>
+        <w:rPr>
+          <w:rFonts w:ascii="Apple Braille Pinpoint 8 Dot" w:hAnsi="Apple Braille Pinpoint 8 Dot"/>
+        </w:rPr>
+        <w:t>queueName</w:t>
+      </w:r>
+      <w:proofErr w:type="spellEnd"/>
+      <w:r>
+        <w:rPr>
+          <w:rFonts w:ascii="Apple Braille Pinpoint 8 Dot" w:hAnsi="Apple Braille Pinpoint 8 Dot"/>
+        </w:rPr>
+        <w:t xml:space="preserve"> passed in from </w:t>
+      </w:r>
+      <w:proofErr w:type="spellStart"/>
+      <w:r>
+        <w:rPr>
+          <w:rFonts w:ascii="Apple Braille Pinpoint 8 Dot" w:hAnsi="Apple Braille Pinpoint 8 Dot"/>
+        </w:rPr>
+        <w:t>LikeConsumer</w:t>
+      </w:r>
+      <w:proofErr w:type="spellEnd"/>
+      <w:r>
+        <w:rPr>
+          <w:rFonts w:ascii="Apple Braille Pinpoint 8 Dot" w:hAnsi="Apple Braille Pinpoint 8 Dot"/>
+        </w:rPr>
+        <w:t>.</w:t>
       </w:r>
     </w:p>
     <w:p>
@@ -958,82 +1472,6 @@
             <wp:extent cx="5727700" cy="1646555"/>
             <wp:effectExtent l="0" t="0" r="0" b="4445"/>
             <wp:docPr id="6" name="Picture 6"/>
-            <wp:cNvGraphicFramePr>
-              <a:graphicFrameLocks xmlns:a="http://schemas.openxmlformats.org/drawingml/2006/main" noChangeAspect="1"/>
-            </wp:cNvGraphicFramePr>
-            <a:graphic xmlns:a="http://schemas.openxmlformats.org/drawingml/2006/main">
-              <a:graphicData uri="http://schemas.openxmlformats.org/drawingml/2006/picture">
-                <pic:pic xmlns:pic="http://schemas.openxmlformats.org/drawingml/2006/picture">
-                  <pic:nvPicPr>
-                    <pic:cNvPr id="1" name=""/>
-                    <pic:cNvPicPr/>
-                  </pic:nvPicPr>
-                  <pic:blipFill>
-                    <a:blip r:embed="rId9"/>
-                    <a:stretch>
-                      <a:fillRect/>
-                    </a:stretch>
-                  </pic:blipFill>
-                  <pic:spPr>
-                    <a:xfrm>
-                      <a:off x="0" y="0"/>
-                      <a:ext cx="5727700" cy="1646555"/>
-                    </a:xfrm>
-                    <a:prstGeom prst="rect">
-                      <a:avLst/>
-                    </a:prstGeom>
-                  </pic:spPr>
-                </pic:pic>
-              </a:graphicData>
-            </a:graphic>
-          </wp:inline>
-        </w:drawing>
-      </w:r>
-    </w:p>
-    <w:p>
-      <w:pPr>
-        <w:rPr>
-          <w:rFonts w:ascii="Apple Braille Pinpoint 8 Dot" w:hAnsi="Apple Braille Pinpoint 8 Dot"/>
-        </w:rPr>
-      </w:pPr>
-    </w:p>
-    <w:p>
-      <w:pPr>
-        <w:pStyle w:val="Heading2"/>
-        <w:rPr>
-          <w:rFonts w:ascii="Apple Braille Pinpoint 8 Dot" w:hAnsi="Apple Braille Pinpoint 8 Dot"/>
-        </w:rPr>
-      </w:pPr>
-      <w:r>
-        <w:rPr>
-          <w:rFonts w:ascii="Apple Braille Pinpoint 8 Dot" w:hAnsi="Apple Braille Pinpoint 8 Dot"/>
-        </w:rPr>
-        <w:t>Two servers behind a load balancer</w:t>
-      </w:r>
-    </w:p>
-    <w:p>
-      <w:pPr>
-        <w:rPr>
-          <w:rFonts w:ascii="Apple Braille Pinpoint 8 Dot" w:hAnsi="Apple Braille Pinpoint 8 Dot"/>
-        </w:rPr>
-      </w:pPr>
-    </w:p>
-    <w:p>
-      <w:pPr>
-        <w:rPr>
-          <w:rFonts w:ascii="Apple Braille Pinpoint 8 Dot" w:hAnsi="Apple Braille Pinpoint 8 Dot"/>
-        </w:rPr>
-      </w:pPr>
-      <w:r>
-        <w:rPr>
-          <w:rFonts w:ascii="Apple Braille Pinpoint 8 Dot" w:hAnsi="Apple Braille Pinpoint 8 Dot"/>
-        </w:rPr>
-        <w:lastRenderedPageBreak/>
-        <w:drawing>
-          <wp:inline distT="0" distB="0" distL="0" distR="0" wp14:anchorId="2425BB33" wp14:editId="4112A36E">
-            <wp:extent cx="5727700" cy="1591310"/>
-            <wp:effectExtent l="0" t="0" r="0" b="0"/>
-            <wp:docPr id="1" name="Picture 1"/>
             <wp:cNvGraphicFramePr>
               <a:graphicFrameLocks xmlns:a="http://schemas.openxmlformats.org/drawingml/2006/main" noChangeAspect="1"/>
             </wp:cNvGraphicFramePr>
@@ -1053,6 +1491,82 @@
                   <pic:spPr>
                     <a:xfrm>
                       <a:off x="0" y="0"/>
+                      <a:ext cx="5727700" cy="1646555"/>
+                    </a:xfrm>
+                    <a:prstGeom prst="rect">
+                      <a:avLst/>
+                    </a:prstGeom>
+                  </pic:spPr>
+                </pic:pic>
+              </a:graphicData>
+            </a:graphic>
+          </wp:inline>
+        </w:drawing>
+      </w:r>
+    </w:p>
+    <w:p>
+      <w:pPr>
+        <w:rPr>
+          <w:rFonts w:ascii="Apple Braille Pinpoint 8 Dot" w:hAnsi="Apple Braille Pinpoint 8 Dot"/>
+        </w:rPr>
+      </w:pPr>
+    </w:p>
+    <w:p>
+      <w:pPr>
+        <w:pStyle w:val="Heading2"/>
+        <w:rPr>
+          <w:rFonts w:ascii="Apple Braille Pinpoint 8 Dot" w:hAnsi="Apple Braille Pinpoint 8 Dot"/>
+        </w:rPr>
+      </w:pPr>
+      <w:r>
+        <w:rPr>
+          <w:rFonts w:ascii="Apple Braille Pinpoint 8 Dot" w:hAnsi="Apple Braille Pinpoint 8 Dot"/>
+        </w:rPr>
+        <w:lastRenderedPageBreak/>
+        <w:t>Two servers behind a load balancer</w:t>
+      </w:r>
+    </w:p>
+    <w:p>
+      <w:pPr>
+        <w:rPr>
+          <w:rFonts w:ascii="Apple Braille Pinpoint 8 Dot" w:hAnsi="Apple Braille Pinpoint 8 Dot"/>
+        </w:rPr>
+      </w:pPr>
+    </w:p>
+    <w:p>
+      <w:pPr>
+        <w:rPr>
+          <w:rFonts w:ascii="Apple Braille Pinpoint 8 Dot" w:hAnsi="Apple Braille Pinpoint 8 Dot"/>
+        </w:rPr>
+      </w:pPr>
+      <w:r>
+        <w:rPr>
+          <w:rFonts w:ascii="Apple Braille Pinpoint 8 Dot" w:hAnsi="Apple Braille Pinpoint 8 Dot"/>
+        </w:rPr>
+        <w:drawing>
+          <wp:inline distT="0" distB="0" distL="0" distR="0" wp14:anchorId="2425BB33" wp14:editId="4112A36E">
+            <wp:extent cx="5727700" cy="1591310"/>
+            <wp:effectExtent l="0" t="0" r="0" b="0"/>
+            <wp:docPr id="1" name="Picture 1"/>
+            <wp:cNvGraphicFramePr>
+              <a:graphicFrameLocks xmlns:a="http://schemas.openxmlformats.org/drawingml/2006/main" noChangeAspect="1"/>
+            </wp:cNvGraphicFramePr>
+            <a:graphic xmlns:a="http://schemas.openxmlformats.org/drawingml/2006/main">
+              <a:graphicData uri="http://schemas.openxmlformats.org/drawingml/2006/picture">
+                <pic:pic xmlns:pic="http://schemas.openxmlformats.org/drawingml/2006/picture">
+                  <pic:nvPicPr>
+                    <pic:cNvPr id="1" name=""/>
+                    <pic:cNvPicPr/>
+                  </pic:nvPicPr>
+                  <pic:blipFill>
+                    <a:blip r:embed="rId11"/>
+                    <a:stretch>
+                      <a:fillRect/>
+                    </a:stretch>
+                  </pic:blipFill>
+                  <pic:spPr>
+                    <a:xfrm>
+                      <a:off x="0" y="0"/>
                       <a:ext cx="5727700" cy="1591310"/>
                     </a:xfrm>
                     <a:prstGeom prst="rect">
@@ -1214,7 +1728,7 @@
                     <pic:cNvPicPr/>
                   </pic:nvPicPr>
                   <pic:blipFill>
-                    <a:blip r:embed="rId11" cstate="print">
+                    <a:blip r:embed="rId12" cstate="print">
                       <a:extLst>
                         <a:ext uri="{28A0092B-C50C-407E-A947-70E740481C1C}">
                           <a14:useLocalDpi xmlns:a14="http://schemas.microsoft.com/office/drawing/2010/main" val="0"/>
@@ -1272,6 +1786,7 @@
           <w:rFonts w:ascii="Apple Braille Pinpoint 8 Dot" w:hAnsi="Apple Braille Pinpoint 8 Dot"/>
           <w:noProof/>
         </w:rPr>
+        <w:lastRenderedPageBreak/>
         <w:drawing>
           <wp:inline distT="0" distB="0" distL="0" distR="0" wp14:anchorId="4ADF0449" wp14:editId="2CDEE40E">
             <wp:extent cx="5727700" cy="2555240"/>
@@ -1288,7 +1803,7 @@
                     <pic:cNvPicPr/>
                   </pic:nvPicPr>
                   <pic:blipFill>
-                    <a:blip r:embed="rId12" cstate="print">
+                    <a:blip r:embed="rId13" cstate="print">
                       <a:extLst>
                         <a:ext uri="{28A0092B-C50C-407E-A947-70E740481C1C}">
                           <a14:useLocalDpi xmlns:a14="http://schemas.microsoft.com/office/drawing/2010/main" val="0"/>
@@ -1403,7 +1918,7 @@
                     <pic:cNvPicPr/>
                   </pic:nvPicPr>
                   <pic:blipFill>
-                    <a:blip r:embed="rId13" cstate="print">
+                    <a:blip r:embed="rId14" cstate="print">
                       <a:extLst>
                         <a:ext uri="{28A0092B-C50C-407E-A947-70E740481C1C}">
                           <a14:useLocalDpi xmlns:a14="http://schemas.microsoft.com/office/drawing/2010/main" val="0"/>
@@ -1477,7 +1992,7 @@
                     <pic:cNvPicPr/>
                   </pic:nvPicPr>
                   <pic:blipFill>
-                    <a:blip r:embed="rId14" cstate="print">
+                    <a:blip r:embed="rId15" cstate="print">
                       <a:extLst>
                         <a:ext uri="{28A0092B-C50C-407E-A947-70E740481C1C}">
                           <a14:useLocalDpi xmlns:a14="http://schemas.microsoft.com/office/drawing/2010/main" val="0"/>
@@ -1521,6 +2036,7 @@
         <w:rPr>
           <w:rFonts w:ascii="Apple Braille Pinpoint 8 Dot" w:hAnsi="Apple Braille Pinpoint 8 Dot"/>
         </w:rPr>
+        <w:lastRenderedPageBreak/>
         <w:t>With the same client and consumer thread setup we see that load balancer results in a slightly higher</w:t>
       </w:r>
       <w:r>
@@ -1636,14 +2152,7 @@
         <w:rPr>
           <w:rFonts w:ascii="Apple Braille Pinpoint 8 Dot" w:hAnsi="Apple Braille Pinpoint 8 Dot"/>
         </w:rPr>
-        <w:t xml:space="preserve">This without doubt resulted in higher throughput, but it is further from the throughput estimate calculated from single thread, which leads to the conclusion </w:t>
-      </w:r>
-      <w:r>
-        <w:rPr>
-          <w:rFonts w:ascii="Apple Braille Pinpoint 8 Dot" w:hAnsi="Apple Braille Pinpoint 8 Dot"/>
-        </w:rPr>
-        <w:lastRenderedPageBreak/>
-        <w:t>that around 50 client threads would be the optimal setup.</w:t>
+        <w:t>This without doubt resulted in higher throughput, but it is further from the throughput estimate calculated from single thread, which leads to the conclusion that around 50 client threads would be the optimal setup.</w:t>
       </w:r>
       <w:r>
         <w:rPr>
@@ -1665,7 +2174,7 @@
                     <pic:cNvPicPr/>
                   </pic:nvPicPr>
                   <pic:blipFill>
-                    <a:blip r:embed="rId15"/>
+                    <a:blip r:embed="rId16"/>
                     <a:stretch>
                       <a:fillRect/>
                     </a:stretch>
@@ -1705,8 +2214,6 @@
         </w:rPr>
         <w:t>Since we are using a fanout exchange with 2 queues bound we can see that the Deliver rate is roughly twice the publish rate.</w:t>
       </w:r>
-      <w:bookmarkStart w:id="0" w:name="_GoBack"/>
-      <w:bookmarkEnd w:id="0"/>
     </w:p>
     <w:p>
       <w:pPr>
@@ -1735,7 +2242,7 @@
                     <pic:cNvPicPr/>
                   </pic:nvPicPr>
                   <pic:blipFill>
-                    <a:blip r:embed="rId16" cstate="print">
+                    <a:blip r:embed="rId17" cstate="print">
                       <a:extLst>
                         <a:ext uri="{28A0092B-C50C-407E-A947-70E740481C1C}">
                           <a14:useLocalDpi xmlns:a14="http://schemas.microsoft.com/office/drawing/2010/main" val="0"/>
@@ -3262,6 +3769,33 @@
       <w:contextualSpacing/>
     </w:pPr>
   </w:style>
+  <w:style w:type="paragraph" w:styleId="BalloonText">
+    <w:name w:val="Balloon Text"/>
+    <w:basedOn w:val="Normal"/>
+    <w:link w:val="BalloonTextChar"/>
+    <w:uiPriority w:val="99"/>
+    <w:semiHidden/>
+    <w:unhideWhenUsed/>
+    <w:rsid w:val="006E6E19"/>
+    <w:rPr>
+      <w:rFonts w:ascii="Times New Roman" w:hAnsi="Times New Roman" w:cs="Times New Roman"/>
+      <w:sz w:val="18"/>
+      <w:szCs w:val="18"/>
+    </w:rPr>
+  </w:style>
+  <w:style w:type="character" w:customStyle="1" w:styleId="BalloonTextChar">
+    <w:name w:val="Balloon Text Char"/>
+    <w:basedOn w:val="DefaultParagraphFont"/>
+    <w:link w:val="BalloonText"/>
+    <w:uiPriority w:val="99"/>
+    <w:semiHidden/>
+    <w:rsid w:val="006E6E19"/>
+    <w:rPr>
+      <w:rFonts w:ascii="Times New Roman" w:hAnsi="Times New Roman" w:cs="Times New Roman"/>
+      <w:sz w:val="18"/>
+      <w:szCs w:val="18"/>
+    </w:rPr>
+  </w:style>
 </w:styles>
 </file>
 
@@ -3565,7 +4099,7 @@
 </file>
 
 <file path=customXml/itemProps1.xml><?xml version="1.0" encoding="utf-8"?>
-<ds:datastoreItem xmlns:ds="http://schemas.openxmlformats.org/officeDocument/2006/customXml" ds:itemID="{941AE224-7D01-FB46-971E-9076F149EEAD}">
+<ds:datastoreItem xmlns:ds="http://schemas.openxmlformats.org/officeDocument/2006/customXml" ds:itemID="{A242BB61-98BE-254E-8AFB-5CF632C67F3D}">
   <ds:schemaRefs>
     <ds:schemaRef ds:uri="http://schemas.openxmlformats.org/officeDocument/2006/bibliography"/>
   </ds:schemaRefs>

</xml_diff>